<commit_message>
Update Project Description v0.1.docx
</commit_message>
<xml_diff>
--- a/documents/contributions/Project Description v0.1.docx
+++ b/documents/contributions/Project Description v0.1.docx
@@ -109,31 +109,76 @@
     <w:p>
       <w:pPr>
         <w:rPr>
-          <w:rFonts w:ascii="Century Gothic" w:hAnsi="Century Gothic" w:cstheme="majorHAnsi"/>
+          <w:rFonts w:ascii="Century Gothic" w:hAnsi="Century Gothic"/>
           <w:sz w:val="36"/>
           <w:szCs w:val="36"/>
         </w:rPr>
       </w:pPr>
-      <w:hyperlink w:anchor="ΑρχικήΠεριγραφή" w:history="1">
+      <w:hyperlink w:anchor="ΣύνθεσηΟμάδας" w:history="1">
         <w:r>
           <w:rPr>
             <w:rStyle w:val="Hyperlink"/>
-            <w:rFonts w:ascii="Century Gothic" w:hAnsi="Century Gothic" w:cstheme="majorHAnsi"/>
+            <w:rFonts w:ascii="Century Gothic" w:hAnsi="Century Gothic"/>
             <w:sz w:val="36"/>
             <w:szCs w:val="36"/>
           </w:rPr>
-          <w:t>Αρχική περιγραφή του έργου …………………</w:t>
+          <w:t>Σύνθεση Ομάδας ………………………………..</w:t>
         </w:r>
         <w:r>
           <w:rPr>
             <w:rStyle w:val="Hyperlink"/>
-            <w:rFonts w:ascii="Century Gothic" w:hAnsi="Century Gothic" w:cstheme="majorHAnsi"/>
+            <w:rFonts w:ascii="Century Gothic" w:hAnsi="Century Gothic"/>
             <w:sz w:val="36"/>
             <w:szCs w:val="36"/>
           </w:rPr>
           <w:t>3</w:t>
         </w:r>
       </w:hyperlink>
+    </w:p>
+    <w:p>
+      <w:pPr>
+        <w:rPr>
+          <w:rFonts w:ascii="Century Gothic" w:hAnsi="Century Gothic" w:cstheme="majorHAnsi"/>
+          <w:sz w:val="36"/>
+          <w:szCs w:val="36"/>
+        </w:rPr>
+      </w:pPr>
+      <w:r>
+        <w:fldChar w:fldCharType="begin"/>
+      </w:r>
+      <w:r>
+        <w:instrText>HYPERLINK \l "ΑρχικήΠεριγραφή"</w:instrText>
+      </w:r>
+      <w:r>
+        <w:fldChar w:fldCharType="separate"/>
+      </w:r>
+      <w:r>
+        <w:rPr>
+          <w:rStyle w:val="Hyperlink"/>
+          <w:rFonts w:ascii="Century Gothic" w:hAnsi="Century Gothic" w:cstheme="majorHAnsi"/>
+          <w:sz w:val="36"/>
+          <w:szCs w:val="36"/>
+        </w:rPr>
+        <w:t>Αρχική περιγραφή του έργου …………………</w:t>
+      </w:r>
+      <w:r>
+        <w:rPr>
+          <w:rStyle w:val="Hyperlink"/>
+          <w:rFonts w:ascii="Century Gothic" w:hAnsi="Century Gothic" w:cstheme="majorHAnsi"/>
+          <w:sz w:val="36"/>
+          <w:szCs w:val="36"/>
+        </w:rPr>
+        <w:t>4</w:t>
+      </w:r>
+      <w:r>
+        <w:rPr>
+          <w:rStyle w:val="Hyperlink"/>
+          <w:rFonts w:ascii="Century Gothic" w:hAnsi="Century Gothic" w:cstheme="majorHAnsi"/>
+          <w:sz w:val="36"/>
+          <w:szCs w:val="36"/>
+        </w:rPr>
+        <w:fldChar w:fldCharType="end"/>
+      </w:r>
     </w:p>
     <w:p>
       <w:pPr>
@@ -178,7 +223,16 @@
             <w:sz w:val="36"/>
             <w:szCs w:val="36"/>
           </w:rPr>
-          <w:t>…4</w:t>
+          <w:t>…</w:t>
+        </w:r>
+        <w:r>
+          <w:rPr>
+            <w:rStyle w:val="Hyperlink"/>
+            <w:rFonts w:ascii="Century Gothic" w:hAnsi="Century Gothic" w:cstheme="majorHAnsi"/>
+            <w:sz w:val="36"/>
+            <w:szCs w:val="36"/>
+          </w:rPr>
+          <w:t>5</w:t>
         </w:r>
       </w:hyperlink>
     </w:p>
@@ -207,7 +261,7 @@
             <w:sz w:val="36"/>
             <w:szCs w:val="36"/>
           </w:rPr>
-          <w:t>4</w:t>
+          <w:t>5</w:t>
         </w:r>
       </w:hyperlink>
     </w:p>
@@ -285,7 +339,7 @@
             <w:sz w:val="36"/>
             <w:szCs w:val="36"/>
           </w:rPr>
-          <w:t>5</w:t>
+          <w:t>6</w:t>
         </w:r>
       </w:hyperlink>
     </w:p>
@@ -418,32 +472,2636 @@
     <w:p>
       <w:pPr>
         <w:rPr>
-          <w:rFonts w:ascii="Century Gothic" w:hAnsi="Century Gothic" w:cstheme="majorHAnsi"/>
+          <w:rFonts w:ascii="Century Gothic" w:hAnsi="Century Gothic"/>
+          <w:b/>
+          <w:bCs/>
           <w:sz w:val="36"/>
           <w:szCs w:val="36"/>
         </w:rPr>
       </w:pPr>
-    </w:p>
-    <w:p>
-      <w:pPr>
-        <w:rPr>
-          <w:rFonts w:ascii="Century Gothic" w:hAnsi="Century Gothic" w:cstheme="majorHAnsi"/>
+      <w:bookmarkStart w:id="0" w:name="ΣύνθεσηΟμάδας"/>
+      <w:bookmarkEnd w:id="0"/>
+      <w:r>
+        <w:rPr>
+          <w:rFonts w:ascii="Century Gothic" w:hAnsi="Century Gothic"/>
           <w:b/>
           <w:bCs/>
           <w:sz w:val="36"/>
           <w:szCs w:val="36"/>
         </w:rPr>
-      </w:pPr>
-      <w:bookmarkStart w:id="0" w:name="ΑρχικήΠεριγραφή"/>
-      <w:bookmarkEnd w:id="0"/>
-      <w:r>
-        <w:rPr>
-          <w:rFonts w:ascii="Century Gothic" w:hAnsi="Century Gothic" w:cstheme="majorHAnsi"/>
+        <w:lastRenderedPageBreak/>
+        <w:t>Σύνθεση</w:t>
+      </w:r>
+      <w:r>
+        <w:rPr>
+          <w:rFonts w:ascii="Century Gothic" w:hAnsi="Century Gothic"/>
           <w:b/>
           <w:bCs/>
           <w:sz w:val="36"/>
           <w:szCs w:val="36"/>
         </w:rPr>
+        <w:t xml:space="preserve"> </w:t>
+      </w:r>
+      <w:r>
+        <w:rPr>
+          <w:rFonts w:ascii="Century Gothic" w:hAnsi="Century Gothic"/>
+          <w:b/>
+          <w:bCs/>
+          <w:sz w:val="36"/>
+          <w:szCs w:val="36"/>
+        </w:rPr>
+        <w:t>Ομάδας</w:t>
+      </w:r>
+    </w:p>
+    <w:p>
+      <w:pPr>
+        <w:rPr>
+          <w:rFonts w:ascii="Century Gothic" w:hAnsi="Century Gothic" w:cs="Times New Roman"/>
+          <w:sz w:val="28"/>
+          <w:szCs w:val="28"/>
+        </w:rPr>
+      </w:pPr>
+      <w:r>
+        <w:rPr>
+          <w:rFonts w:ascii="Century Gothic" w:hAnsi="Century Gothic" w:cs="Times New Roman"/>
+          <w:sz w:val="28"/>
+          <w:szCs w:val="28"/>
+        </w:rPr>
+        <w:t>Η ομάδα μας αποτελείται από τρία (3) μέλη. Παρακάτω, παρατίθενται τα μέλη της ομάδας, καθώς και τα προσωπικά τους στοιχεία.</w:t>
+      </w:r>
+    </w:p>
+    <w:p>
+      <w:pPr>
+        <w:tabs>
+          <w:tab w:val="left" w:pos="5148"/>
+        </w:tabs>
+        <w:rPr>
+          <w:rFonts w:ascii="Century Gothic" w:hAnsi="Century Gothic"/>
+        </w:rPr>
+      </w:pPr>
+      <w:r>
+        <w:rPr>
+          <w:rFonts w:ascii="Century Gothic" w:hAnsi="Century Gothic"/>
+          <w:noProof/>
+        </w:rPr>
+        <mc:AlternateContent>
+          <mc:Choice Requires="wps">
+            <w:drawing>
+              <wp:anchor distT="0" distB="0" distL="114300" distR="114300" simplePos="0" relativeHeight="251673600" behindDoc="0" locked="0" layoutInCell="1" allowOverlap="1" wp14:anchorId="0D21EAEE" wp14:editId="693E5C43">
+                <wp:simplePos x="0" y="0"/>
+                <wp:positionH relativeFrom="margin">
+                  <wp:align>left</wp:align>
+                </wp:positionH>
+                <wp:positionV relativeFrom="paragraph">
+                  <wp:posOffset>273685</wp:posOffset>
+                </wp:positionV>
+                <wp:extent cx="2339340" cy="2804160"/>
+                <wp:effectExtent l="0" t="0" r="22860" b="15240"/>
+                <wp:wrapNone/>
+                <wp:docPr id="5" name="Διάγραμμα ροής: Εναλλακτική διεργασία 4"/>
+                <wp:cNvGraphicFramePr/>
+                <a:graphic xmlns:a="http://schemas.openxmlformats.org/drawingml/2006/main">
+                  <a:graphicData uri="http://schemas.microsoft.com/office/word/2010/wordprocessingShape">
+                    <wps:wsp>
+                      <wps:cNvSpPr/>
+                      <wps:spPr>
+                        <a:xfrm>
+                          <a:off x="0" y="0"/>
+                          <a:ext cx="2339340" cy="2804160"/>
+                        </a:xfrm>
+                        <a:prstGeom prst="rect">
+                          <a:avLst/>
+                        </a:prstGeom>
+                        <a:solidFill>
+                          <a:schemeClr val="accent4">
+                            <a:lumMod val="40000"/>
+                            <a:lumOff val="60000"/>
+                          </a:schemeClr>
+                        </a:solidFill>
+                        <a:ln>
+                          <a:solidFill>
+                            <a:schemeClr val="accent4">
+                              <a:lumMod val="60000"/>
+                              <a:lumOff val="40000"/>
+                            </a:schemeClr>
+                          </a:solidFill>
+                        </a:ln>
+                      </wps:spPr>
+                      <wps:style>
+                        <a:lnRef idx="2">
+                          <a:schemeClr val="accent1">
+                            <a:shade val="50000"/>
+                          </a:schemeClr>
+                        </a:lnRef>
+                        <a:fillRef idx="1">
+                          <a:schemeClr val="accent1"/>
+                        </a:fillRef>
+                        <a:effectRef idx="0">
+                          <a:schemeClr val="accent1"/>
+                        </a:effectRef>
+                        <a:fontRef idx="minor">
+                          <a:schemeClr val="lt1"/>
+                        </a:fontRef>
+                      </wps:style>
+                      <wps:txbx>
+                        <w:txbxContent>
+                          <w:p>
+                            <w:pPr>
+                              <w:jc w:val="center"/>
+                              <w:rPr>
+                                <w:rFonts w:ascii="Times New Roman" w:hAnsi="Times New Roman" w:cs="Times New Roman"/>
+                                <w:i/>
+                                <w:iCs/>
+                                <w:color w:val="000000" w:themeColor="text1"/>
+                                <w14:shadow w14:blurRad="38100" w14:dist="19050" w14:dir="2700000" w14:sx="100000" w14:sy="100000" w14:kx="0" w14:ky="0" w14:algn="tl">
+                                  <w14:schemeClr w14:val="dk1">
+                                    <w14:alpha w14:val="60000"/>
+                                  </w14:schemeClr>
+                                </w14:shadow>
+                                <w14:textOutline w14:w="0" w14:cap="flat" w14:cmpd="sng" w14:algn="ctr">
+                                  <w14:noFill/>
+                                  <w14:prstDash w14:val="solid"/>
+                                  <w14:round/>
+                                </w14:textOutline>
+                              </w:rPr>
+                            </w:pPr>
+                            <w:r>
+                              <w:rPr>
+                                <w:noProof/>
+                              </w:rPr>
+                              <w:drawing>
+                                <wp:inline distT="0" distB="0" distL="0" distR="0" wp14:anchorId="0E94FCD6" wp14:editId="04B4490E">
+                                  <wp:extent cx="675640" cy="815340"/>
+                                  <wp:effectExtent l="0" t="0" r="0" b="3810"/>
+                                  <wp:docPr id="12" name="Picture 12" descr="A picture containing person, clothing&#10;&#10;Description automatically generated"/>
+                                  <wp:cNvGraphicFramePr>
+                                    <a:graphicFrameLocks xmlns:a="http://schemas.openxmlformats.org/drawingml/2006/main" noChangeAspect="1"/>
+                                  </wp:cNvGraphicFramePr>
+                                  <a:graphic xmlns:a="http://schemas.openxmlformats.org/drawingml/2006/main">
+                                    <a:graphicData uri="http://schemas.openxmlformats.org/drawingml/2006/picture">
+                                      <pic:pic xmlns:pic="http://schemas.openxmlformats.org/drawingml/2006/picture">
+                                        <pic:nvPicPr>
+                                          <pic:cNvPr id="1" name="Picture 1" descr="A picture containing person, clothing&#10;&#10;Description automatically generated"/>
+                                          <pic:cNvPicPr>
+                                            <a:picLocks noChangeAspect="1"/>
+                                          </pic:cNvPicPr>
+                                        </pic:nvPicPr>
+                                        <pic:blipFill>
+                                          <a:blip r:embed="rId9">
+                                            <a:extLst>
+                                              <a:ext uri="{28A0092B-C50C-407E-A947-70E740481C1C}">
+                                                <a14:useLocalDpi xmlns:a14="http://schemas.microsoft.com/office/drawing/2010/main" val="0"/>
+                                              </a:ext>
+                                            </a:extLst>
+                                          </a:blip>
+                                          <a:srcRect/>
+                                          <a:stretch>
+                                            <a:fillRect/>
+                                          </a:stretch>
+                                        </pic:blipFill>
+                                        <pic:spPr bwMode="auto">
+                                          <a:xfrm>
+                                            <a:off x="0" y="0"/>
+                                            <a:ext cx="681358" cy="822240"/>
+                                          </a:xfrm>
+                                          <a:prstGeom prst="rect">
+                                            <a:avLst/>
+                                          </a:prstGeom>
+                                          <a:noFill/>
+                                          <a:ln>
+                                            <a:noFill/>
+                                          </a:ln>
+                                        </pic:spPr>
+                                      </pic:pic>
+                                    </a:graphicData>
+                                  </a:graphic>
+                                </wp:inline>
+                              </w:drawing>
+                            </w:r>
+                          </w:p>
+                          <w:p>
+                            <w:pPr>
+                              <w:pBdr>
+                                <w:top w:val="single" w:sz="4" w:space="1" w:color="auto"/>
+                                <w:between w:val="single" w:sz="4" w:space="1" w:color="auto"/>
+                              </w:pBdr>
+                              <w:jc w:val="center"/>
+                              <w:rPr>
+                                <w:rFonts w:ascii="Century Gothic" w:hAnsi="Century Gothic" w:cs="Times New Roman"/>
+                                <w:b/>
+                                <w:bCs/>
+                                <w:color w:val="000000" w:themeColor="text1"/>
+                                <w:sz w:val="24"/>
+                                <w:szCs w:val="24"/>
+                                <w14:shadow w14:blurRad="38100" w14:dist="19050" w14:dir="2700000" w14:sx="100000" w14:sy="100000" w14:kx="0" w14:ky="0" w14:algn="tl">
+                                  <w14:schemeClr w14:val="dk1">
+                                    <w14:alpha w14:val="60000"/>
+                                  </w14:schemeClr>
+                                </w14:shadow>
+                                <w14:textOutline w14:w="0" w14:cap="flat" w14:cmpd="sng" w14:algn="ctr">
+                                  <w14:noFill/>
+                                  <w14:prstDash w14:val="solid"/>
+                                  <w14:round/>
+                                </w14:textOutline>
+                              </w:rPr>
+                            </w:pPr>
+                            <w:r>
+                              <w:rPr>
+                                <w:rFonts w:ascii="Century Gothic" w:hAnsi="Century Gothic" w:cs="Times New Roman"/>
+                                <w:b/>
+                                <w:bCs/>
+                                <w:color w:val="000000" w:themeColor="text1"/>
+                                <w:sz w:val="24"/>
+                                <w:szCs w:val="24"/>
+                                <w14:shadow w14:blurRad="38100" w14:dist="19050" w14:dir="2700000" w14:sx="100000" w14:sy="100000" w14:kx="0" w14:ky="0" w14:algn="tl">
+                                  <w14:schemeClr w14:val="dk1">
+                                    <w14:alpha w14:val="60000"/>
+                                  </w14:schemeClr>
+                                </w14:shadow>
+                                <w14:textOutline w14:w="0" w14:cap="flat" w14:cmpd="sng" w14:algn="ctr">
+                                  <w14:noFill/>
+                                  <w14:prstDash w14:val="solid"/>
+                                  <w14:round/>
+                                </w14:textOutline>
+                              </w:rPr>
+                              <w:t>Βασιλική – Ευαγγελία Δούρου</w:t>
+                            </w:r>
+                          </w:p>
+                          <w:p>
+                            <w:pPr>
+                              <w:pBdr>
+                                <w:top w:val="single" w:sz="4" w:space="1" w:color="auto"/>
+                                <w:between w:val="single" w:sz="4" w:space="1" w:color="auto"/>
+                              </w:pBdr>
+                              <w:jc w:val="center"/>
+                              <w:rPr>
+                                <w:rFonts w:ascii="Century Gothic" w:hAnsi="Century Gothic" w:cs="Times New Roman"/>
+                                <w:b/>
+                                <w:bCs/>
+                                <w:color w:val="000000" w:themeColor="text1"/>
+                                <w14:shadow w14:blurRad="38100" w14:dist="19050" w14:dir="2700000" w14:sx="100000" w14:sy="100000" w14:kx="0" w14:ky="0" w14:algn="tl">
+                                  <w14:schemeClr w14:val="dk1">
+                                    <w14:alpha w14:val="60000"/>
+                                  </w14:schemeClr>
+                                </w14:shadow>
+                                <w14:textOutline w14:w="0" w14:cap="flat" w14:cmpd="sng" w14:algn="ctr">
+                                  <w14:noFill/>
+                                  <w14:prstDash w14:val="solid"/>
+                                  <w14:round/>
+                                </w14:textOutline>
+                              </w:rPr>
+                            </w:pPr>
+                          </w:p>
+                          <w:p>
+                            <w:pPr>
+                              <w:jc w:val="center"/>
+                              <w:rPr>
+                                <w:rFonts w:ascii="Century Gothic" w:hAnsi="Century Gothic" w:cs="Times New Roman"/>
+                                <w:color w:val="000000" w:themeColor="text1"/>
+                                <w:sz w:val="24"/>
+                                <w:szCs w:val="24"/>
+                                <w14:shadow w14:blurRad="38100" w14:dist="19050" w14:dir="2700000" w14:sx="100000" w14:sy="100000" w14:kx="0" w14:ky="0" w14:algn="tl">
+                                  <w14:schemeClr w14:val="dk1">
+                                    <w14:alpha w14:val="60000"/>
+                                  </w14:schemeClr>
+                                </w14:shadow>
+                                <w14:textOutline w14:w="0" w14:cap="flat" w14:cmpd="sng" w14:algn="ctr">
+                                  <w14:noFill/>
+                                  <w14:prstDash w14:val="solid"/>
+                                  <w14:round/>
+                                </w14:textOutline>
+                              </w:rPr>
+                            </w:pPr>
+                            <w:r>
+                              <w:rPr>
+                                <w:rFonts w:ascii="Century Gothic" w:hAnsi="Century Gothic" w:cs="Times New Roman"/>
+                                <w:color w:val="000000" w:themeColor="text1"/>
+                                <w:sz w:val="24"/>
+                                <w:szCs w:val="24"/>
+                                <w:lang w:val="en-US"/>
+                                <w14:shadow w14:blurRad="38100" w14:dist="19050" w14:dir="2700000" w14:sx="100000" w14:sy="100000" w14:kx="0" w14:ky="0" w14:algn="tl">
+                                  <w14:schemeClr w14:val="dk1">
+                                    <w14:alpha w14:val="60000"/>
+                                  </w14:schemeClr>
+                                </w14:shadow>
+                                <w14:textOutline w14:w="0" w14:cap="flat" w14:cmpd="sng" w14:algn="ctr">
+                                  <w14:noFill/>
+                                  <w14:prstDash w14:val="solid"/>
+                                  <w14:round/>
+                                </w14:textOutline>
+                              </w:rPr>
+                              <w:t>AM</w:t>
+                            </w:r>
+                            <w:r>
+                              <w:rPr>
+                                <w:rFonts w:ascii="Century Gothic" w:hAnsi="Century Gothic" w:cs="Times New Roman"/>
+                                <w:color w:val="000000" w:themeColor="text1"/>
+                                <w:sz w:val="24"/>
+                                <w:szCs w:val="24"/>
+                                <w14:shadow w14:blurRad="38100" w14:dist="19050" w14:dir="2700000" w14:sx="100000" w14:sy="100000" w14:kx="0" w14:ky="0" w14:algn="tl">
+                                  <w14:schemeClr w14:val="dk1">
+                                    <w14:alpha w14:val="60000"/>
+                                  </w14:schemeClr>
+                                </w14:shadow>
+                                <w14:textOutline w14:w="0" w14:cap="flat" w14:cmpd="sng" w14:algn="ctr">
+                                  <w14:noFill/>
+                                  <w14:prstDash w14:val="solid"/>
+                                  <w14:round/>
+                                </w14:textOutline>
+                              </w:rPr>
+                              <w:t xml:space="preserve"> : 1072633</w:t>
+                            </w:r>
+                          </w:p>
+                          <w:p>
+                            <w:pPr>
+                              <w:jc w:val="center"/>
+                              <w:rPr>
+                                <w:rFonts w:ascii="Century Gothic" w:hAnsi="Century Gothic" w:cs="Times New Roman"/>
+                                <w:color w:val="000000" w:themeColor="text1"/>
+                                <w:sz w:val="24"/>
+                                <w:szCs w:val="24"/>
+                                <w14:shadow w14:blurRad="38100" w14:dist="19050" w14:dir="2700000" w14:sx="100000" w14:sy="100000" w14:kx="0" w14:ky="0" w14:algn="tl">
+                                  <w14:schemeClr w14:val="dk1">
+                                    <w14:alpha w14:val="60000"/>
+                                  </w14:schemeClr>
+                                </w14:shadow>
+                                <w14:textOutline w14:w="0" w14:cap="flat" w14:cmpd="sng" w14:algn="ctr">
+                                  <w14:noFill/>
+                                  <w14:prstDash w14:val="solid"/>
+                                  <w14:round/>
+                                </w14:textOutline>
+                              </w:rPr>
+                            </w:pPr>
+                            <w:r>
+                              <w:rPr>
+                                <w:rFonts w:ascii="Century Gothic" w:hAnsi="Century Gothic" w:cs="Times New Roman"/>
+                                <w:color w:val="000000" w:themeColor="text1"/>
+                                <w:sz w:val="24"/>
+                                <w:szCs w:val="24"/>
+                                <w14:shadow w14:blurRad="38100" w14:dist="19050" w14:dir="2700000" w14:sx="100000" w14:sy="100000" w14:kx="0" w14:ky="0" w14:algn="tl">
+                                  <w14:schemeClr w14:val="dk1">
+                                    <w14:alpha w14:val="60000"/>
+                                  </w14:schemeClr>
+                                </w14:shadow>
+                                <w14:textOutline w14:w="0" w14:cap="flat" w14:cmpd="sng" w14:algn="ctr">
+                                  <w14:noFill/>
+                                  <w14:prstDash w14:val="solid"/>
+                                  <w14:round/>
+                                </w14:textOutline>
+                              </w:rPr>
+                              <w:t>Έτος : 4</w:t>
+                            </w:r>
+                            <w:r>
+                              <w:rPr>
+                                <w:rFonts w:ascii="Century Gothic" w:hAnsi="Century Gothic" w:cs="Times New Roman"/>
+                                <w:color w:val="000000" w:themeColor="text1"/>
+                                <w:sz w:val="24"/>
+                                <w:szCs w:val="24"/>
+                                <w:lang w:val="en-US"/>
+                                <w14:shadow w14:blurRad="38100" w14:dist="19050" w14:dir="2700000" w14:sx="100000" w14:sy="100000" w14:kx="0" w14:ky="0" w14:algn="tl">
+                                  <w14:schemeClr w14:val="dk1">
+                                    <w14:alpha w14:val="60000"/>
+                                  </w14:schemeClr>
+                                </w14:shadow>
+                                <w14:textOutline w14:w="0" w14:cap="flat" w14:cmpd="sng" w14:algn="ctr">
+                                  <w14:noFill/>
+                                  <w14:prstDash w14:val="solid"/>
+                                  <w14:round/>
+                                </w14:textOutline>
+                              </w:rPr>
+                              <w:t>o</w:t>
+                            </w:r>
+                          </w:p>
+                          <w:p>
+                            <w:pPr>
+                              <w:jc w:val="center"/>
+                              <w:rPr>
+                                <w:rFonts w:ascii="Times New Roman" w:hAnsi="Times New Roman" w:cs="Times New Roman"/>
+                                <w:color w:val="000000" w:themeColor="text1"/>
+                                <w:sz w:val="24"/>
+                                <w:szCs w:val="24"/>
+                                <w14:shadow w14:blurRad="38100" w14:dist="19050" w14:dir="2700000" w14:sx="100000" w14:sy="100000" w14:kx="0" w14:ky="0" w14:algn="tl">
+                                  <w14:schemeClr w14:val="dk1">
+                                    <w14:alpha w14:val="60000"/>
+                                  </w14:schemeClr>
+                                </w14:shadow>
+                                <w14:textOutline w14:w="0" w14:cap="flat" w14:cmpd="sng" w14:algn="ctr">
+                                  <w14:noFill/>
+                                  <w14:prstDash w14:val="solid"/>
+                                  <w14:round/>
+                                </w14:textOutline>
+                              </w:rPr>
+                            </w:pPr>
+                            <w:hyperlink r:id="rId10" w:history="1">
+                              <w:r>
+                                <w:rPr>
+                                  <w:rStyle w:val="Hyperlink"/>
+                                  <w:rFonts w:ascii="Century Gothic" w:hAnsi="Century Gothic" w:cs="Times New Roman"/>
+                                  <w:sz w:val="24"/>
+                                  <w:szCs w:val="24"/>
+                                  <w:lang w:val="en-US"/>
+                                </w:rPr>
+                                <w:t>up</w:t>
+                              </w:r>
+                              <w:r>
+                                <w:rPr>
+                                  <w:rStyle w:val="Hyperlink"/>
+                                  <w:rFonts w:ascii="Century Gothic" w:hAnsi="Century Gothic" w:cs="Times New Roman"/>
+                                  <w:sz w:val="24"/>
+                                  <w:szCs w:val="24"/>
+                                  <w14:shadow w14:blurRad="38100" w14:dist="19050" w14:dir="2700000" w14:sx="100000" w14:sy="100000" w14:kx="0" w14:ky="0" w14:algn="tl">
+                                    <w14:schemeClr w14:val="dk1">
+                                      <w14:alpha w14:val="60000"/>
+                                    </w14:schemeClr>
+                                  </w14:shadow>
+                                  <w14:textOutline w14:w="0" w14:cap="flat" w14:cmpd="sng" w14:algn="ctr">
+                                    <w14:noFill/>
+                                    <w14:prstDash w14:val="solid"/>
+                                    <w14:round/>
+                                  </w14:textOutline>
+                                </w:rPr>
+                                <w:t>1072633</w:t>
+                              </w:r>
+                              <w:r>
+                                <w:rPr>
+                                  <w:rStyle w:val="Hyperlink"/>
+                                  <w:rFonts w:ascii="Century Gothic" w:hAnsi="Century Gothic" w:cs="Times New Roman"/>
+                                  <w:sz w:val="24"/>
+                                  <w:szCs w:val="24"/>
+                                </w:rPr>
+                                <w:t>@upnet.gr</w:t>
+                              </w:r>
+                            </w:hyperlink>
+                          </w:p>
+                          <w:p>
+                            <w:pPr>
+                              <w:jc w:val="center"/>
+                              <w:rPr>
+                                <w:lang w:val="en-US"/>
+                              </w:rPr>
+                            </w:pPr>
+                          </w:p>
+                        </w:txbxContent>
+                      </wps:txbx>
+                      <wps:bodyPr rot="0" spcFirstLastPara="0" vertOverflow="clip" horzOverflow="clip" vert="horz" wrap="square" lIns="91440" tIns="45720" rIns="91440" bIns="45720" numCol="1" spcCol="0" rtlCol="0" fromWordArt="0" anchor="ctr" anchorCtr="0" forceAA="0" compatLnSpc="1">
+                        <a:prstTxWarp prst="textNoShape">
+                          <a:avLst/>
+                        </a:prstTxWarp>
+                        <a:noAutofit/>
+                      </wps:bodyPr>
+                    </wps:wsp>
+                  </a:graphicData>
+                </a:graphic>
+                <wp14:sizeRelH relativeFrom="margin">
+                  <wp14:pctWidth>0</wp14:pctWidth>
+                </wp14:sizeRelH>
+                <wp14:sizeRelV relativeFrom="margin">
+                  <wp14:pctHeight>0</wp14:pctHeight>
+                </wp14:sizeRelV>
+              </wp:anchor>
+            </w:drawing>
+          </mc:Choice>
+          <mc:Fallback>
+            <w:pict>
+              <v:rect w14:anchorId="0D21EAEE" id="Διάγραμμα ροής: Εναλλακτική διεργασία 4" o:spid="_x0000_s1026" style="position:absolute;margin-left:0;margin-top:21.55pt;width:184.2pt;height:220.8pt;z-index:251673600;visibility:visible;mso-wrap-style:square;mso-width-percent:0;mso-height-percent:0;mso-wrap-distance-left:9pt;mso-wrap-distance-top:0;mso-wrap-distance-right:9pt;mso-wrap-distance-bottom:0;mso-position-horizontal:left;mso-position-horizontal-relative:margin;mso-position-vertical:absolute;mso-position-vertical-relative:text;mso-width-percent:0;mso-height-percent:0;mso-width-relative:margin;mso-height-relative:margin;v-text-anchor:middle" o:gfxdata="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" fillcolor="#ffe599 [1303]" strokecolor="#ffd966 [1943]" strokeweight="1pt">
+                <v:textbox>
+                  <w:txbxContent>
+                    <w:p>
+                      <w:pPr>
+                        <w:jc w:val="center"/>
+                        <w:rPr>
+                          <w:rFonts w:ascii="Times New Roman" w:hAnsi="Times New Roman" w:cs="Times New Roman"/>
+                          <w:i/>
+                          <w:iCs/>
+                          <w:color w:val="000000" w:themeColor="text1"/>
+                          <w14:shadow w14:blurRad="38100" w14:dist="19050" w14:dir="2700000" w14:sx="100000" w14:sy="100000" w14:kx="0" w14:ky="0" w14:algn="tl">
+                            <w14:schemeClr w14:val="dk1">
+                              <w14:alpha w14:val="60000"/>
+                            </w14:schemeClr>
+                          </w14:shadow>
+                          <w14:textOutline w14:w="0" w14:cap="flat" w14:cmpd="sng" w14:algn="ctr">
+                            <w14:noFill/>
+                            <w14:prstDash w14:val="solid"/>
+                            <w14:round/>
+                          </w14:textOutline>
+                        </w:rPr>
+                      </w:pPr>
+                      <w:r>
+                        <w:rPr>
+                          <w:noProof/>
+                        </w:rPr>
+                        <w:drawing>
+                          <wp:inline distT="0" distB="0" distL="0" distR="0" wp14:anchorId="0E94FCD6" wp14:editId="04B4490E">
+                            <wp:extent cx="675640" cy="815340"/>
+                            <wp:effectExtent l="0" t="0" r="0" b="3810"/>
+                            <wp:docPr id="12" name="Picture 12" descr="A picture containing person, clothing&#10;&#10;Description automatically generated"/>
+                            <wp:cNvGraphicFramePr>
+                              <a:graphicFrameLocks xmlns:a="http://schemas.openxmlformats.org/drawingml/2006/main" noChangeAspect="1"/>
+                            </wp:cNvGraphicFramePr>
+                            <a:graphic xmlns:a="http://schemas.openxmlformats.org/drawingml/2006/main">
+                              <a:graphicData uri="http://schemas.openxmlformats.org/drawingml/2006/picture">
+                                <pic:pic xmlns:pic="http://schemas.openxmlformats.org/drawingml/2006/picture">
+                                  <pic:nvPicPr>
+                                    <pic:cNvPr id="1" name="Picture 1" descr="A picture containing person, clothing&#10;&#10;Description automatically generated"/>
+                                    <pic:cNvPicPr>
+                                      <a:picLocks noChangeAspect="1"/>
+                                    </pic:cNvPicPr>
+                                  </pic:nvPicPr>
+                                  <pic:blipFill>
+                                    <a:blip r:embed="rId9">
+                                      <a:extLst>
+                                        <a:ext uri="{28A0092B-C50C-407E-A947-70E740481C1C}">
+                                          <a14:useLocalDpi xmlns:a14="http://schemas.microsoft.com/office/drawing/2010/main" val="0"/>
+                                        </a:ext>
+                                      </a:extLst>
+                                    </a:blip>
+                                    <a:srcRect/>
+                                    <a:stretch>
+                                      <a:fillRect/>
+                                    </a:stretch>
+                                  </pic:blipFill>
+                                  <pic:spPr bwMode="auto">
+                                    <a:xfrm>
+                                      <a:off x="0" y="0"/>
+                                      <a:ext cx="681358" cy="822240"/>
+                                    </a:xfrm>
+                                    <a:prstGeom prst="rect">
+                                      <a:avLst/>
+                                    </a:prstGeom>
+                                    <a:noFill/>
+                                    <a:ln>
+                                      <a:noFill/>
+                                    </a:ln>
+                                  </pic:spPr>
+                                </pic:pic>
+                              </a:graphicData>
+                            </a:graphic>
+                          </wp:inline>
+                        </w:drawing>
+                      </w:r>
+                    </w:p>
+                    <w:p>
+                      <w:pPr>
+                        <w:pBdr>
+                          <w:top w:val="single" w:sz="4" w:space="1" w:color="auto"/>
+                          <w:between w:val="single" w:sz="4" w:space="1" w:color="auto"/>
+                        </w:pBdr>
+                        <w:jc w:val="center"/>
+                        <w:rPr>
+                          <w:rFonts w:ascii="Century Gothic" w:hAnsi="Century Gothic" w:cs="Times New Roman"/>
+                          <w:b/>
+                          <w:bCs/>
+                          <w:color w:val="000000" w:themeColor="text1"/>
+                          <w:sz w:val="24"/>
+                          <w:szCs w:val="24"/>
+                          <w14:shadow w14:blurRad="38100" w14:dist="19050" w14:dir="2700000" w14:sx="100000" w14:sy="100000" w14:kx="0" w14:ky="0" w14:algn="tl">
+                            <w14:schemeClr w14:val="dk1">
+                              <w14:alpha w14:val="60000"/>
+                            </w14:schemeClr>
+                          </w14:shadow>
+                          <w14:textOutline w14:w="0" w14:cap="flat" w14:cmpd="sng" w14:algn="ctr">
+                            <w14:noFill/>
+                            <w14:prstDash w14:val="solid"/>
+                            <w14:round/>
+                          </w14:textOutline>
+                        </w:rPr>
+                      </w:pPr>
+                      <w:r>
+                        <w:rPr>
+                          <w:rFonts w:ascii="Century Gothic" w:hAnsi="Century Gothic" w:cs="Times New Roman"/>
+                          <w:b/>
+                          <w:bCs/>
+                          <w:color w:val="000000" w:themeColor="text1"/>
+                          <w:sz w:val="24"/>
+                          <w:szCs w:val="24"/>
+                          <w14:shadow w14:blurRad="38100" w14:dist="19050" w14:dir="2700000" w14:sx="100000" w14:sy="100000" w14:kx="0" w14:ky="0" w14:algn="tl">
+                            <w14:schemeClr w14:val="dk1">
+                              <w14:alpha w14:val="60000"/>
+                            </w14:schemeClr>
+                          </w14:shadow>
+                          <w14:textOutline w14:w="0" w14:cap="flat" w14:cmpd="sng" w14:algn="ctr">
+                            <w14:noFill/>
+                            <w14:prstDash w14:val="solid"/>
+                            <w14:round/>
+                          </w14:textOutline>
+                        </w:rPr>
+                        <w:t>Βασιλική – Ευαγγελία Δούρου</w:t>
+                      </w:r>
+                    </w:p>
+                    <w:p>
+                      <w:pPr>
+                        <w:pBdr>
+                          <w:top w:val="single" w:sz="4" w:space="1" w:color="auto"/>
+                          <w:between w:val="single" w:sz="4" w:space="1" w:color="auto"/>
+                        </w:pBdr>
+                        <w:jc w:val="center"/>
+                        <w:rPr>
+                          <w:rFonts w:ascii="Century Gothic" w:hAnsi="Century Gothic" w:cs="Times New Roman"/>
+                          <w:b/>
+                          <w:bCs/>
+                          <w:color w:val="000000" w:themeColor="text1"/>
+                          <w14:shadow w14:blurRad="38100" w14:dist="19050" w14:dir="2700000" w14:sx="100000" w14:sy="100000" w14:kx="0" w14:ky="0" w14:algn="tl">
+                            <w14:schemeClr w14:val="dk1">
+                              <w14:alpha w14:val="60000"/>
+                            </w14:schemeClr>
+                          </w14:shadow>
+                          <w14:textOutline w14:w="0" w14:cap="flat" w14:cmpd="sng" w14:algn="ctr">
+                            <w14:noFill/>
+                            <w14:prstDash w14:val="solid"/>
+                            <w14:round/>
+                          </w14:textOutline>
+                        </w:rPr>
+                      </w:pPr>
+                    </w:p>
+                    <w:p>
+                      <w:pPr>
+                        <w:jc w:val="center"/>
+                        <w:rPr>
+                          <w:rFonts w:ascii="Century Gothic" w:hAnsi="Century Gothic" w:cs="Times New Roman"/>
+                          <w:color w:val="000000" w:themeColor="text1"/>
+                          <w:sz w:val="24"/>
+                          <w:szCs w:val="24"/>
+                          <w14:shadow w14:blurRad="38100" w14:dist="19050" w14:dir="2700000" w14:sx="100000" w14:sy="100000" w14:kx="0" w14:ky="0" w14:algn="tl">
+                            <w14:schemeClr w14:val="dk1">
+                              <w14:alpha w14:val="60000"/>
+                            </w14:schemeClr>
+                          </w14:shadow>
+                          <w14:textOutline w14:w="0" w14:cap="flat" w14:cmpd="sng" w14:algn="ctr">
+                            <w14:noFill/>
+                            <w14:prstDash w14:val="solid"/>
+                            <w14:round/>
+                          </w14:textOutline>
+                        </w:rPr>
+                      </w:pPr>
+                      <w:r>
+                        <w:rPr>
+                          <w:rFonts w:ascii="Century Gothic" w:hAnsi="Century Gothic" w:cs="Times New Roman"/>
+                          <w:color w:val="000000" w:themeColor="text1"/>
+                          <w:sz w:val="24"/>
+                          <w:szCs w:val="24"/>
+                          <w:lang w:val="en-US"/>
+                          <w14:shadow w14:blurRad="38100" w14:dist="19050" w14:dir="2700000" w14:sx="100000" w14:sy="100000" w14:kx="0" w14:ky="0" w14:algn="tl">
+                            <w14:schemeClr w14:val="dk1">
+                              <w14:alpha w14:val="60000"/>
+                            </w14:schemeClr>
+                          </w14:shadow>
+                          <w14:textOutline w14:w="0" w14:cap="flat" w14:cmpd="sng" w14:algn="ctr">
+                            <w14:noFill/>
+                            <w14:prstDash w14:val="solid"/>
+                            <w14:round/>
+                          </w14:textOutline>
+                        </w:rPr>
+                        <w:t>AM</w:t>
+                      </w:r>
+                      <w:r>
+                        <w:rPr>
+                          <w:rFonts w:ascii="Century Gothic" w:hAnsi="Century Gothic" w:cs="Times New Roman"/>
+                          <w:color w:val="000000" w:themeColor="text1"/>
+                          <w:sz w:val="24"/>
+                          <w:szCs w:val="24"/>
+                          <w14:shadow w14:blurRad="38100" w14:dist="19050" w14:dir="2700000" w14:sx="100000" w14:sy="100000" w14:kx="0" w14:ky="0" w14:algn="tl">
+                            <w14:schemeClr w14:val="dk1">
+                              <w14:alpha w14:val="60000"/>
+                            </w14:schemeClr>
+                          </w14:shadow>
+                          <w14:textOutline w14:w="0" w14:cap="flat" w14:cmpd="sng" w14:algn="ctr">
+                            <w14:noFill/>
+                            <w14:prstDash w14:val="solid"/>
+                            <w14:round/>
+                          </w14:textOutline>
+                        </w:rPr>
+                        <w:t xml:space="preserve"> : 1072633</w:t>
+                      </w:r>
+                    </w:p>
+                    <w:p>
+                      <w:pPr>
+                        <w:jc w:val="center"/>
+                        <w:rPr>
+                          <w:rFonts w:ascii="Century Gothic" w:hAnsi="Century Gothic" w:cs="Times New Roman"/>
+                          <w:color w:val="000000" w:themeColor="text1"/>
+                          <w:sz w:val="24"/>
+                          <w:szCs w:val="24"/>
+                          <w14:shadow w14:blurRad="38100" w14:dist="19050" w14:dir="2700000" w14:sx="100000" w14:sy="100000" w14:kx="0" w14:ky="0" w14:algn="tl">
+                            <w14:schemeClr w14:val="dk1">
+                              <w14:alpha w14:val="60000"/>
+                            </w14:schemeClr>
+                          </w14:shadow>
+                          <w14:textOutline w14:w="0" w14:cap="flat" w14:cmpd="sng" w14:algn="ctr">
+                            <w14:noFill/>
+                            <w14:prstDash w14:val="solid"/>
+                            <w14:round/>
+                          </w14:textOutline>
+                        </w:rPr>
+                      </w:pPr>
+                      <w:r>
+                        <w:rPr>
+                          <w:rFonts w:ascii="Century Gothic" w:hAnsi="Century Gothic" w:cs="Times New Roman"/>
+                          <w:color w:val="000000" w:themeColor="text1"/>
+                          <w:sz w:val="24"/>
+                          <w:szCs w:val="24"/>
+                          <w14:shadow w14:blurRad="38100" w14:dist="19050" w14:dir="2700000" w14:sx="100000" w14:sy="100000" w14:kx="0" w14:ky="0" w14:algn="tl">
+                            <w14:schemeClr w14:val="dk1">
+                              <w14:alpha w14:val="60000"/>
+                            </w14:schemeClr>
+                          </w14:shadow>
+                          <w14:textOutline w14:w="0" w14:cap="flat" w14:cmpd="sng" w14:algn="ctr">
+                            <w14:noFill/>
+                            <w14:prstDash w14:val="solid"/>
+                            <w14:round/>
+                          </w14:textOutline>
+                        </w:rPr>
+                        <w:t>Έτος : 4</w:t>
+                      </w:r>
+                      <w:r>
+                        <w:rPr>
+                          <w:rFonts w:ascii="Century Gothic" w:hAnsi="Century Gothic" w:cs="Times New Roman"/>
+                          <w:color w:val="000000" w:themeColor="text1"/>
+                          <w:sz w:val="24"/>
+                          <w:szCs w:val="24"/>
+                          <w:lang w:val="en-US"/>
+                          <w14:shadow w14:blurRad="38100" w14:dist="19050" w14:dir="2700000" w14:sx="100000" w14:sy="100000" w14:kx="0" w14:ky="0" w14:algn="tl">
+                            <w14:schemeClr w14:val="dk1">
+                              <w14:alpha w14:val="60000"/>
+                            </w14:schemeClr>
+                          </w14:shadow>
+                          <w14:textOutline w14:w="0" w14:cap="flat" w14:cmpd="sng" w14:algn="ctr">
+                            <w14:noFill/>
+                            <w14:prstDash w14:val="solid"/>
+                            <w14:round/>
+                          </w14:textOutline>
+                        </w:rPr>
+                        <w:t>o</w:t>
+                      </w:r>
+                    </w:p>
+                    <w:p>
+                      <w:pPr>
+                        <w:jc w:val="center"/>
+                        <w:rPr>
+                          <w:rFonts w:ascii="Times New Roman" w:hAnsi="Times New Roman" w:cs="Times New Roman"/>
+                          <w:color w:val="000000" w:themeColor="text1"/>
+                          <w:sz w:val="24"/>
+                          <w:szCs w:val="24"/>
+                          <w14:shadow w14:blurRad="38100" w14:dist="19050" w14:dir="2700000" w14:sx="100000" w14:sy="100000" w14:kx="0" w14:ky="0" w14:algn="tl">
+                            <w14:schemeClr w14:val="dk1">
+                              <w14:alpha w14:val="60000"/>
+                            </w14:schemeClr>
+                          </w14:shadow>
+                          <w14:textOutline w14:w="0" w14:cap="flat" w14:cmpd="sng" w14:algn="ctr">
+                            <w14:noFill/>
+                            <w14:prstDash w14:val="solid"/>
+                            <w14:round/>
+                          </w14:textOutline>
+                        </w:rPr>
+                      </w:pPr>
+                      <w:hyperlink r:id="rId11" w:history="1">
+                        <w:r>
+                          <w:rPr>
+                            <w:rStyle w:val="Hyperlink"/>
+                            <w:rFonts w:ascii="Century Gothic" w:hAnsi="Century Gothic" w:cs="Times New Roman"/>
+                            <w:sz w:val="24"/>
+                            <w:szCs w:val="24"/>
+                            <w:lang w:val="en-US"/>
+                          </w:rPr>
+                          <w:t>up</w:t>
+                        </w:r>
+                        <w:r>
+                          <w:rPr>
+                            <w:rStyle w:val="Hyperlink"/>
+                            <w:rFonts w:ascii="Century Gothic" w:hAnsi="Century Gothic" w:cs="Times New Roman"/>
+                            <w:sz w:val="24"/>
+                            <w:szCs w:val="24"/>
+                            <w14:shadow w14:blurRad="38100" w14:dist="19050" w14:dir="2700000" w14:sx="100000" w14:sy="100000" w14:kx="0" w14:ky="0" w14:algn="tl">
+                              <w14:schemeClr w14:val="dk1">
+                                <w14:alpha w14:val="60000"/>
+                              </w14:schemeClr>
+                            </w14:shadow>
+                            <w14:textOutline w14:w="0" w14:cap="flat" w14:cmpd="sng" w14:algn="ctr">
+                              <w14:noFill/>
+                              <w14:prstDash w14:val="solid"/>
+                              <w14:round/>
+                            </w14:textOutline>
+                          </w:rPr>
+                          <w:t>1072633</w:t>
+                        </w:r>
+                        <w:r>
+                          <w:rPr>
+                            <w:rStyle w:val="Hyperlink"/>
+                            <w:rFonts w:ascii="Century Gothic" w:hAnsi="Century Gothic" w:cs="Times New Roman"/>
+                            <w:sz w:val="24"/>
+                            <w:szCs w:val="24"/>
+                          </w:rPr>
+                          <w:t>@upnet.gr</w:t>
+                        </w:r>
+                      </w:hyperlink>
+                    </w:p>
+                    <w:p>
+                      <w:pPr>
+                        <w:jc w:val="center"/>
+                        <w:rPr>
+                          <w:lang w:val="en-US"/>
+                        </w:rPr>
+                      </w:pPr>
+                    </w:p>
+                  </w:txbxContent>
+                </v:textbox>
+                <w10:wrap anchorx="margin"/>
+              </v:rect>
+            </w:pict>
+          </mc:Fallback>
+        </mc:AlternateContent>
+      </w:r>
+    </w:p>
+    <w:p>
+      <w:pPr>
+        <w:rPr>
+          <w:rFonts w:ascii="Century Gothic" w:hAnsi="Century Gothic"/>
+        </w:rPr>
+      </w:pPr>
+    </w:p>
+    <w:p>
+      <w:pPr>
+        <w:rPr>
+          <w:rFonts w:ascii="Century Gothic" w:hAnsi="Century Gothic"/>
+        </w:rPr>
+      </w:pPr>
+    </w:p>
+    <w:p>
+      <w:pPr>
+        <w:rPr>
+          <w:rFonts w:ascii="Century Gothic" w:hAnsi="Century Gothic"/>
+        </w:rPr>
+      </w:pPr>
+    </w:p>
+    <w:p>
+      <w:pPr>
+        <w:rPr>
+          <w:rFonts w:ascii="Century Gothic" w:hAnsi="Century Gothic"/>
+        </w:rPr>
+      </w:pPr>
+    </w:p>
+    <w:p>
+      <w:pPr>
+        <w:rPr>
+          <w:rFonts w:ascii="Century Gothic" w:hAnsi="Century Gothic"/>
+        </w:rPr>
+      </w:pPr>
+    </w:p>
+    <w:p>
+      <w:pPr>
+        <w:rPr>
+          <w:rFonts w:ascii="Century Gothic" w:hAnsi="Century Gothic"/>
+        </w:rPr>
+      </w:pPr>
+    </w:p>
+    <w:p>
+      <w:pPr>
+        <w:rPr>
+          <w:rFonts w:ascii="Century Gothic" w:hAnsi="Century Gothic"/>
+        </w:rPr>
+      </w:pPr>
+    </w:p>
+    <w:p>
+      <w:pPr>
+        <w:rPr>
+          <w:rFonts w:ascii="Century Gothic" w:hAnsi="Century Gothic"/>
+        </w:rPr>
+      </w:pPr>
+      <w:r>
+        <w:rPr>
+          <w:rFonts w:ascii="Century Gothic" w:hAnsi="Century Gothic"/>
+          <w:noProof/>
+        </w:rPr>
+        <mc:AlternateContent>
+          <mc:Choice Requires="wps">
+            <w:drawing>
+              <wp:anchor distT="0" distB="0" distL="114300" distR="114300" simplePos="0" relativeHeight="251674624" behindDoc="0" locked="0" layoutInCell="1" allowOverlap="1" wp14:anchorId="18667233" wp14:editId="2D37CBAC">
+                <wp:simplePos x="0" y="0"/>
+                <wp:positionH relativeFrom="margin">
+                  <wp:posOffset>3086100</wp:posOffset>
+                </wp:positionH>
+                <wp:positionV relativeFrom="paragraph">
+                  <wp:posOffset>112395</wp:posOffset>
+                </wp:positionV>
+                <wp:extent cx="2339340" cy="2811780"/>
+                <wp:effectExtent l="0" t="0" r="22860" b="26670"/>
+                <wp:wrapNone/>
+                <wp:docPr id="8" name="Διάγραμμα ροής: Εναλλακτική διεργασία 15"/>
+                <wp:cNvGraphicFramePr/>
+                <a:graphic xmlns:a="http://schemas.openxmlformats.org/drawingml/2006/main">
+                  <a:graphicData uri="http://schemas.microsoft.com/office/word/2010/wordprocessingShape">
+                    <wps:wsp>
+                      <wps:cNvSpPr/>
+                      <wps:spPr>
+                        <a:xfrm>
+                          <a:off x="0" y="0"/>
+                          <a:ext cx="2339340" cy="2811780"/>
+                        </a:xfrm>
+                        <a:prstGeom prst="rect">
+                          <a:avLst/>
+                        </a:prstGeom>
+                        <a:solidFill>
+                          <a:schemeClr val="accent4">
+                            <a:lumMod val="40000"/>
+                            <a:lumOff val="60000"/>
+                          </a:schemeClr>
+                        </a:solidFill>
+                        <a:ln>
+                          <a:solidFill>
+                            <a:schemeClr val="accent4">
+                              <a:lumMod val="60000"/>
+                              <a:lumOff val="40000"/>
+                            </a:schemeClr>
+                          </a:solidFill>
+                        </a:ln>
+                      </wps:spPr>
+                      <wps:style>
+                        <a:lnRef idx="2">
+                          <a:schemeClr val="accent1">
+                            <a:shade val="50000"/>
+                          </a:schemeClr>
+                        </a:lnRef>
+                        <a:fillRef idx="1">
+                          <a:schemeClr val="accent1"/>
+                        </a:fillRef>
+                        <a:effectRef idx="0">
+                          <a:schemeClr val="accent1"/>
+                        </a:effectRef>
+                        <a:fontRef idx="minor">
+                          <a:schemeClr val="lt1"/>
+                        </a:fontRef>
+                      </wps:style>
+                      <wps:txbx>
+                        <w:txbxContent>
+                          <w:p>
+                            <w:pPr>
+                              <w:jc w:val="center"/>
+                              <w:rPr>
+                                <w:rFonts w:ascii="Times New Roman" w:hAnsi="Times New Roman" w:cs="Times New Roman"/>
+                                <w:i/>
+                                <w:iCs/>
+                                <w:color w:val="000000" w:themeColor="text1"/>
+                                <w:sz w:val="24"/>
+                                <w:szCs w:val="24"/>
+                                <w14:shadow w14:blurRad="38100" w14:dist="19050" w14:dir="2700000" w14:sx="100000" w14:sy="100000" w14:kx="0" w14:ky="0" w14:algn="tl">
+                                  <w14:schemeClr w14:val="dk1">
+                                    <w14:alpha w14:val="60000"/>
+                                  </w14:schemeClr>
+                                </w14:shadow>
+                                <w14:textOutline w14:w="0" w14:cap="flat" w14:cmpd="sng" w14:algn="ctr">
+                                  <w14:noFill/>
+                                  <w14:prstDash w14:val="solid"/>
+                                  <w14:round/>
+                                </w14:textOutline>
+                              </w:rPr>
+                            </w:pPr>
+                            <w:r>
+                              <w:rPr>
+                                <w:noProof/>
+                              </w:rPr>
+                              <w:drawing>
+                                <wp:inline distT="0" distB="0" distL="0" distR="0" wp14:anchorId="3276DBF0" wp14:editId="14E062F4">
+                                  <wp:extent cx="853440" cy="853440"/>
+                                  <wp:effectExtent l="0" t="0" r="3810" b="3810"/>
+                                  <wp:docPr id="13" name="Picture 13" descr="A picture containing wall, person, indoor, person&#10;&#10;Description automatically generated"/>
+                                  <wp:cNvGraphicFramePr>
+                                    <a:graphicFrameLocks xmlns:a="http://schemas.openxmlformats.org/drawingml/2006/main" noChangeAspect="1"/>
+                                  </wp:cNvGraphicFramePr>
+                                  <a:graphic xmlns:a="http://schemas.openxmlformats.org/drawingml/2006/main">
+                                    <a:graphicData uri="http://schemas.openxmlformats.org/drawingml/2006/picture">
+                                      <pic:pic xmlns:pic="http://schemas.openxmlformats.org/drawingml/2006/picture">
+                                        <pic:nvPicPr>
+                                          <pic:cNvPr id="5" name="Picture 5" descr="A picture containing wall, person, indoor, person&#10;&#10;Description automatically generated"/>
+                                          <pic:cNvPicPr>
+                                            <a:picLocks noChangeAspect="1"/>
+                                          </pic:cNvPicPr>
+                                        </pic:nvPicPr>
+                                        <pic:blipFill>
+                                          <a:blip r:embed="rId12">
+                                            <a:extLst>
+                                              <a:ext uri="{28A0092B-C50C-407E-A947-70E740481C1C}">
+                                                <a14:useLocalDpi xmlns:a14="http://schemas.microsoft.com/office/drawing/2010/main" val="0"/>
+                                              </a:ext>
+                                            </a:extLst>
+                                          </a:blip>
+                                          <a:srcRect/>
+                                          <a:stretch>
+                                            <a:fillRect/>
+                                          </a:stretch>
+                                        </pic:blipFill>
+                                        <pic:spPr bwMode="auto">
+                                          <a:xfrm>
+                                            <a:off x="0" y="0"/>
+                                            <a:ext cx="853440" cy="853440"/>
+                                          </a:xfrm>
+                                          <a:prstGeom prst="rect">
+                                            <a:avLst/>
+                                          </a:prstGeom>
+                                          <a:noFill/>
+                                          <a:ln>
+                                            <a:noFill/>
+                                          </a:ln>
+                                        </pic:spPr>
+                                      </pic:pic>
+                                    </a:graphicData>
+                                  </a:graphic>
+                                </wp:inline>
+                              </w:drawing>
+                            </w:r>
+                          </w:p>
+                          <w:p>
+                            <w:pPr>
+                              <w:pBdr>
+                                <w:top w:val="single" w:sz="4" w:space="1" w:color="auto"/>
+                                <w:between w:val="single" w:sz="4" w:space="1" w:color="auto"/>
+                              </w:pBdr>
+                              <w:jc w:val="center"/>
+                              <w:rPr>
+                                <w:rFonts w:ascii="Century Gothic" w:hAnsi="Century Gothic" w:cs="Times New Roman"/>
+                                <w:b/>
+                                <w:bCs/>
+                                <w:color w:val="000000" w:themeColor="text1"/>
+                                <w:sz w:val="24"/>
+                                <w:szCs w:val="24"/>
+                                <w14:shadow w14:blurRad="38100" w14:dist="19050" w14:dir="2700000" w14:sx="100000" w14:sy="100000" w14:kx="0" w14:ky="0" w14:algn="tl">
+                                  <w14:schemeClr w14:val="dk1">
+                                    <w14:alpha w14:val="60000"/>
+                                  </w14:schemeClr>
+                                </w14:shadow>
+                                <w14:textOutline w14:w="0" w14:cap="flat" w14:cmpd="sng" w14:algn="ctr">
+                                  <w14:noFill/>
+                                  <w14:prstDash w14:val="solid"/>
+                                  <w14:round/>
+                                </w14:textOutline>
+                              </w:rPr>
+                            </w:pPr>
+                            <w:r>
+                              <w:rPr>
+                                <w:rFonts w:ascii="Century Gothic" w:hAnsi="Century Gothic" w:cs="Times New Roman"/>
+                                <w:b/>
+                                <w:bCs/>
+                                <w:color w:val="000000" w:themeColor="text1"/>
+                                <w:sz w:val="24"/>
+                                <w:szCs w:val="24"/>
+                                <w14:shadow w14:blurRad="38100" w14:dist="19050" w14:dir="2700000" w14:sx="100000" w14:sy="100000" w14:kx="0" w14:ky="0" w14:algn="tl">
+                                  <w14:schemeClr w14:val="dk1">
+                                    <w14:alpha w14:val="60000"/>
+                                  </w14:schemeClr>
+                                </w14:shadow>
+                                <w14:textOutline w14:w="0" w14:cap="flat" w14:cmpd="sng" w14:algn="ctr">
+                                  <w14:noFill/>
+                                  <w14:prstDash w14:val="solid"/>
+                                  <w14:round/>
+                                </w14:textOutline>
+                              </w:rPr>
+                              <w:t>Δημήτριος Μπαλάφας</w:t>
+                            </w:r>
+                          </w:p>
+                          <w:p>
+                            <w:pPr>
+                              <w:pBdr>
+                                <w:top w:val="single" w:sz="4" w:space="1" w:color="auto"/>
+                                <w:between w:val="single" w:sz="4" w:space="1" w:color="auto"/>
+                              </w:pBdr>
+                              <w:jc w:val="center"/>
+                              <w:rPr>
+                                <w:rFonts w:ascii="Century Gothic" w:hAnsi="Century Gothic" w:cs="Times New Roman"/>
+                                <w:b/>
+                                <w:bCs/>
+                                <w:color w:val="000000" w:themeColor="text1"/>
+                                <w:sz w:val="24"/>
+                                <w:szCs w:val="24"/>
+                                <w14:shadow w14:blurRad="38100" w14:dist="19050" w14:dir="2700000" w14:sx="100000" w14:sy="100000" w14:kx="0" w14:ky="0" w14:algn="tl">
+                                  <w14:schemeClr w14:val="dk1">
+                                    <w14:alpha w14:val="60000"/>
+                                  </w14:schemeClr>
+                                </w14:shadow>
+                                <w14:textOutline w14:w="0" w14:cap="flat" w14:cmpd="sng" w14:algn="ctr">
+                                  <w14:noFill/>
+                                  <w14:prstDash w14:val="solid"/>
+                                  <w14:round/>
+                                </w14:textOutline>
+                              </w:rPr>
+                            </w:pPr>
+                          </w:p>
+                          <w:p>
+                            <w:pPr>
+                              <w:jc w:val="center"/>
+                              <w:rPr>
+                                <w:rFonts w:ascii="Century Gothic" w:hAnsi="Century Gothic" w:cs="Times New Roman"/>
+                                <w:color w:val="000000" w:themeColor="text1"/>
+                                <w:sz w:val="24"/>
+                                <w:szCs w:val="24"/>
+                                <w14:shadow w14:blurRad="38100" w14:dist="19050" w14:dir="2700000" w14:sx="100000" w14:sy="100000" w14:kx="0" w14:ky="0" w14:algn="tl">
+                                  <w14:schemeClr w14:val="dk1">
+                                    <w14:alpha w14:val="60000"/>
+                                  </w14:schemeClr>
+                                </w14:shadow>
+                                <w14:textOutline w14:w="0" w14:cap="flat" w14:cmpd="sng" w14:algn="ctr">
+                                  <w14:noFill/>
+                                  <w14:prstDash w14:val="solid"/>
+                                  <w14:round/>
+                                </w14:textOutline>
+                              </w:rPr>
+                            </w:pPr>
+                            <w:r>
+                              <w:rPr>
+                                <w:rFonts w:ascii="Century Gothic" w:hAnsi="Century Gothic" w:cs="Times New Roman"/>
+                                <w:color w:val="000000" w:themeColor="text1"/>
+                                <w:sz w:val="24"/>
+                                <w:szCs w:val="24"/>
+                                <w:lang w:val="en-US"/>
+                                <w14:shadow w14:blurRad="38100" w14:dist="19050" w14:dir="2700000" w14:sx="100000" w14:sy="100000" w14:kx="0" w14:ky="0" w14:algn="tl">
+                                  <w14:schemeClr w14:val="dk1">
+                                    <w14:alpha w14:val="60000"/>
+                                  </w14:schemeClr>
+                                </w14:shadow>
+                                <w14:textOutline w14:w="0" w14:cap="flat" w14:cmpd="sng" w14:algn="ctr">
+                                  <w14:noFill/>
+                                  <w14:prstDash w14:val="solid"/>
+                                  <w14:round/>
+                                </w14:textOutline>
+                              </w:rPr>
+                              <w:t>AM</w:t>
+                            </w:r>
+                            <w:r>
+                              <w:rPr>
+                                <w:rFonts w:ascii="Century Gothic" w:hAnsi="Century Gothic" w:cs="Times New Roman"/>
+                                <w:color w:val="000000" w:themeColor="text1"/>
+                                <w:sz w:val="24"/>
+                                <w:szCs w:val="24"/>
+                                <w14:shadow w14:blurRad="38100" w14:dist="19050" w14:dir="2700000" w14:sx="100000" w14:sy="100000" w14:kx="0" w14:ky="0" w14:algn="tl">
+                                  <w14:schemeClr w14:val="dk1">
+                                    <w14:alpha w14:val="60000"/>
+                                  </w14:schemeClr>
+                                </w14:shadow>
+                                <w14:textOutline w14:w="0" w14:cap="flat" w14:cmpd="sng" w14:algn="ctr">
+                                  <w14:noFill/>
+                                  <w14:prstDash w14:val="solid"/>
+                                  <w14:round/>
+                                </w14:textOutline>
+                              </w:rPr>
+                              <w:t xml:space="preserve"> : 1072499</w:t>
+                            </w:r>
+                          </w:p>
+                          <w:p>
+                            <w:pPr>
+                              <w:jc w:val="center"/>
+                              <w:rPr>
+                                <w:rFonts w:ascii="Century Gothic" w:hAnsi="Century Gothic" w:cs="Times New Roman"/>
+                                <w:color w:val="000000" w:themeColor="text1"/>
+                                <w:sz w:val="24"/>
+                                <w:szCs w:val="24"/>
+                                <w14:shadow w14:blurRad="38100" w14:dist="19050" w14:dir="2700000" w14:sx="100000" w14:sy="100000" w14:kx="0" w14:ky="0" w14:algn="tl">
+                                  <w14:schemeClr w14:val="dk1">
+                                    <w14:alpha w14:val="60000"/>
+                                  </w14:schemeClr>
+                                </w14:shadow>
+                                <w14:textOutline w14:w="0" w14:cap="flat" w14:cmpd="sng" w14:algn="ctr">
+                                  <w14:noFill/>
+                                  <w14:prstDash w14:val="solid"/>
+                                  <w14:round/>
+                                </w14:textOutline>
+                              </w:rPr>
+                            </w:pPr>
+                            <w:r>
+                              <w:rPr>
+                                <w:rFonts w:ascii="Century Gothic" w:hAnsi="Century Gothic" w:cs="Times New Roman"/>
+                                <w:color w:val="000000" w:themeColor="text1"/>
+                                <w:sz w:val="24"/>
+                                <w:szCs w:val="24"/>
+                                <w14:shadow w14:blurRad="38100" w14:dist="19050" w14:dir="2700000" w14:sx="100000" w14:sy="100000" w14:kx="0" w14:ky="0" w14:algn="tl">
+                                  <w14:schemeClr w14:val="dk1">
+                                    <w14:alpha w14:val="60000"/>
+                                  </w14:schemeClr>
+                                </w14:shadow>
+                                <w14:textOutline w14:w="0" w14:cap="flat" w14:cmpd="sng" w14:algn="ctr">
+                                  <w14:noFill/>
+                                  <w14:prstDash w14:val="solid"/>
+                                  <w14:round/>
+                                </w14:textOutline>
+                              </w:rPr>
+                              <w:t>Έτος : 4</w:t>
+                            </w:r>
+                            <w:r>
+                              <w:rPr>
+                                <w:rFonts w:ascii="Century Gothic" w:hAnsi="Century Gothic" w:cs="Times New Roman"/>
+                                <w:color w:val="000000" w:themeColor="text1"/>
+                                <w:sz w:val="24"/>
+                                <w:szCs w:val="24"/>
+                                <w:lang w:val="en-US"/>
+                                <w14:shadow w14:blurRad="38100" w14:dist="19050" w14:dir="2700000" w14:sx="100000" w14:sy="100000" w14:kx="0" w14:ky="0" w14:algn="tl">
+                                  <w14:schemeClr w14:val="dk1">
+                                    <w14:alpha w14:val="60000"/>
+                                  </w14:schemeClr>
+                                </w14:shadow>
+                                <w14:textOutline w14:w="0" w14:cap="flat" w14:cmpd="sng" w14:algn="ctr">
+                                  <w14:noFill/>
+                                  <w14:prstDash w14:val="solid"/>
+                                  <w14:round/>
+                                </w14:textOutline>
+                              </w:rPr>
+                              <w:t>o</w:t>
+                            </w:r>
+                          </w:p>
+                          <w:p>
+                            <w:pPr>
+                              <w:jc w:val="center"/>
+                              <w:rPr>
+                                <w:rFonts w:ascii="Century Gothic" w:hAnsi="Century Gothic" w:cs="Times New Roman"/>
+                                <w:color w:val="000000" w:themeColor="text1"/>
+                                <w:sz w:val="24"/>
+                                <w:szCs w:val="24"/>
+                                <w14:shadow w14:blurRad="38100" w14:dist="19050" w14:dir="2700000" w14:sx="100000" w14:sy="100000" w14:kx="0" w14:ky="0" w14:algn="tl">
+                                  <w14:schemeClr w14:val="dk1">
+                                    <w14:alpha w14:val="60000"/>
+                                  </w14:schemeClr>
+                                </w14:shadow>
+                                <w14:textOutline w14:w="0" w14:cap="flat" w14:cmpd="sng" w14:algn="ctr">
+                                  <w14:noFill/>
+                                  <w14:prstDash w14:val="solid"/>
+                                  <w14:round/>
+                                </w14:textOutline>
+                              </w:rPr>
+                            </w:pPr>
+                            <w:hyperlink r:id="rId13" w:history="1">
+                              <w:r>
+                                <w:rPr>
+                                  <w:rStyle w:val="Hyperlink"/>
+                                  <w:rFonts w:ascii="Century Gothic" w:hAnsi="Century Gothic" w:cs="Times New Roman"/>
+                                  <w:sz w:val="24"/>
+                                  <w:szCs w:val="24"/>
+                                  <w:lang w:val="en-US"/>
+                                </w:rPr>
+                                <w:t>up</w:t>
+                              </w:r>
+                              <w:r>
+                                <w:rPr>
+                                  <w:rStyle w:val="Hyperlink"/>
+                                  <w:rFonts w:ascii="Century Gothic" w:hAnsi="Century Gothic" w:cs="Times New Roman"/>
+                                  <w:sz w:val="24"/>
+                                  <w:szCs w:val="24"/>
+                                  <w14:shadow w14:blurRad="38100" w14:dist="19050" w14:dir="2700000" w14:sx="100000" w14:sy="100000" w14:kx="0" w14:ky="0" w14:algn="tl">
+                                    <w14:schemeClr w14:val="dk1">
+                                      <w14:alpha w14:val="60000"/>
+                                    </w14:schemeClr>
+                                  </w14:shadow>
+                                  <w14:textOutline w14:w="0" w14:cap="flat" w14:cmpd="sng" w14:algn="ctr">
+                                    <w14:noFill/>
+                                    <w14:prstDash w14:val="solid"/>
+                                    <w14:round/>
+                                  </w14:textOutline>
+                                </w:rPr>
+                                <w:t>1072499@</w:t>
+                              </w:r>
+                              <w:r>
+                                <w:rPr>
+                                  <w:rStyle w:val="Hyperlink"/>
+                                  <w:rFonts w:ascii="Century Gothic" w:hAnsi="Century Gothic" w:cs="Times New Roman"/>
+                                  <w:sz w:val="24"/>
+                                  <w:szCs w:val="24"/>
+                                  <w:lang w:val="en-US"/>
+                                  <w14:shadow w14:blurRad="38100" w14:dist="19050" w14:dir="2700000" w14:sx="100000" w14:sy="100000" w14:kx="0" w14:ky="0" w14:algn="tl">
+                                    <w14:schemeClr w14:val="dk1">
+                                      <w14:alpha w14:val="60000"/>
+                                    </w14:schemeClr>
+                                  </w14:shadow>
+                                  <w14:textOutline w14:w="0" w14:cap="flat" w14:cmpd="sng" w14:algn="ctr">
+                                    <w14:noFill/>
+                                    <w14:prstDash w14:val="solid"/>
+                                    <w14:round/>
+                                  </w14:textOutline>
+                                </w:rPr>
+                                <w:t>upnet</w:t>
+                              </w:r>
+                              <w:r>
+                                <w:rPr>
+                                  <w:rStyle w:val="Hyperlink"/>
+                                  <w:rFonts w:ascii="Century Gothic" w:hAnsi="Century Gothic" w:cs="Times New Roman"/>
+                                  <w:sz w:val="24"/>
+                                  <w:szCs w:val="24"/>
+                                  <w14:shadow w14:blurRad="38100" w14:dist="19050" w14:dir="2700000" w14:sx="100000" w14:sy="100000" w14:kx="0" w14:ky="0" w14:algn="tl">
+                                    <w14:schemeClr w14:val="dk1">
+                                      <w14:alpha w14:val="60000"/>
+                                    </w14:schemeClr>
+                                  </w14:shadow>
+                                  <w14:textOutline w14:w="0" w14:cap="flat" w14:cmpd="sng" w14:algn="ctr">
+                                    <w14:noFill/>
+                                    <w14:prstDash w14:val="solid"/>
+                                    <w14:round/>
+                                  </w14:textOutline>
+                                </w:rPr>
+                                <w:t>.</w:t>
+                              </w:r>
+                              <w:r>
+                                <w:rPr>
+                                  <w:rStyle w:val="Hyperlink"/>
+                                  <w:rFonts w:ascii="Century Gothic" w:hAnsi="Century Gothic" w:cs="Times New Roman"/>
+                                  <w:sz w:val="24"/>
+                                  <w:szCs w:val="24"/>
+                                  <w:lang w:val="en-US"/>
+                                  <w14:shadow w14:blurRad="38100" w14:dist="19050" w14:dir="2700000" w14:sx="100000" w14:sy="100000" w14:kx="0" w14:ky="0" w14:algn="tl">
+                                    <w14:schemeClr w14:val="dk1">
+                                      <w14:alpha w14:val="60000"/>
+                                    </w14:schemeClr>
+                                  </w14:shadow>
+                                  <w14:textOutline w14:w="0" w14:cap="flat" w14:cmpd="sng" w14:algn="ctr">
+                                    <w14:noFill/>
+                                    <w14:prstDash w14:val="solid"/>
+                                    <w14:round/>
+                                  </w14:textOutline>
+                                </w:rPr>
+                                <w:t>gr</w:t>
+                              </w:r>
+                            </w:hyperlink>
+                          </w:p>
+                          <w:p>
+                            <w:pPr>
+                              <w:jc w:val="center"/>
+                              <w:rPr>
+                                <w:rFonts w:ascii="Century Gothic" w:hAnsi="Century Gothic"/>
+                              </w:rPr>
+                            </w:pPr>
+                          </w:p>
+                        </w:txbxContent>
+                      </wps:txbx>
+                      <wps:bodyPr rot="0" spcFirstLastPara="0" vertOverflow="clip" horzOverflow="clip" vert="horz" wrap="square" lIns="91440" tIns="45720" rIns="91440" bIns="45720" numCol="1" spcCol="0" rtlCol="0" fromWordArt="0" anchor="ctr" anchorCtr="0" forceAA="0" compatLnSpc="1">
+                        <a:prstTxWarp prst="textNoShape">
+                          <a:avLst/>
+                        </a:prstTxWarp>
+                        <a:noAutofit/>
+                      </wps:bodyPr>
+                    </wps:wsp>
+                  </a:graphicData>
+                </a:graphic>
+                <wp14:sizeRelH relativeFrom="margin">
+                  <wp14:pctWidth>0</wp14:pctWidth>
+                </wp14:sizeRelH>
+                <wp14:sizeRelV relativeFrom="margin">
+                  <wp14:pctHeight>0</wp14:pctHeight>
+                </wp14:sizeRelV>
+              </wp:anchor>
+            </w:drawing>
+          </mc:Choice>
+          <mc:Fallback>
+            <w:pict>
+              <v:rect w14:anchorId="18667233" id="Διάγραμμα ροής: Εναλλακτική διεργασία 15" o:spid="_x0000_s1027" style="position:absolute;margin-left:243pt;margin-top:8.85pt;width:184.2pt;height:221.4pt;z-index:251674624;visibility:visible;mso-wrap-style:square;mso-width-percent:0;mso-height-percent:0;mso-wrap-distance-left:9pt;mso-wrap-distance-top:0;mso-wrap-distance-right:9pt;mso-wrap-distance-bottom:0;mso-position-horizontal:absolute;mso-position-horizontal-relative:margin;mso-position-vertical:absolute;mso-position-vertical-relative:text;mso-width-percent:0;mso-height-percent:0;mso-width-relative:margin;mso-height-relative:margin;v-text-anchor:middle" o:gfxdata="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" fillcolor="#ffe599 [1303]" strokecolor="#ffd966 [1943]" strokeweight="1pt">
+                <v:textbox>
+                  <w:txbxContent>
+                    <w:p>
+                      <w:pPr>
+                        <w:jc w:val="center"/>
+                        <w:rPr>
+                          <w:rFonts w:ascii="Times New Roman" w:hAnsi="Times New Roman" w:cs="Times New Roman"/>
+                          <w:i/>
+                          <w:iCs/>
+                          <w:color w:val="000000" w:themeColor="text1"/>
+                          <w:sz w:val="24"/>
+                          <w:szCs w:val="24"/>
+                          <w14:shadow w14:blurRad="38100" w14:dist="19050" w14:dir="2700000" w14:sx="100000" w14:sy="100000" w14:kx="0" w14:ky="0" w14:algn="tl">
+                            <w14:schemeClr w14:val="dk1">
+                              <w14:alpha w14:val="60000"/>
+                            </w14:schemeClr>
+                          </w14:shadow>
+                          <w14:textOutline w14:w="0" w14:cap="flat" w14:cmpd="sng" w14:algn="ctr">
+                            <w14:noFill/>
+                            <w14:prstDash w14:val="solid"/>
+                            <w14:round/>
+                          </w14:textOutline>
+                        </w:rPr>
+                      </w:pPr>
+                      <w:r>
+                        <w:rPr>
+                          <w:noProof/>
+                        </w:rPr>
+                        <w:drawing>
+                          <wp:inline distT="0" distB="0" distL="0" distR="0" wp14:anchorId="3276DBF0" wp14:editId="14E062F4">
+                            <wp:extent cx="853440" cy="853440"/>
+                            <wp:effectExtent l="0" t="0" r="3810" b="3810"/>
+                            <wp:docPr id="13" name="Picture 13" descr="A picture containing wall, person, indoor, person&#10;&#10;Description automatically generated"/>
+                            <wp:cNvGraphicFramePr>
+                              <a:graphicFrameLocks xmlns:a="http://schemas.openxmlformats.org/drawingml/2006/main" noChangeAspect="1"/>
+                            </wp:cNvGraphicFramePr>
+                            <a:graphic xmlns:a="http://schemas.openxmlformats.org/drawingml/2006/main">
+                              <a:graphicData uri="http://schemas.openxmlformats.org/drawingml/2006/picture">
+                                <pic:pic xmlns:pic="http://schemas.openxmlformats.org/drawingml/2006/picture">
+                                  <pic:nvPicPr>
+                                    <pic:cNvPr id="5" name="Picture 5" descr="A picture containing wall, person, indoor, person&#10;&#10;Description automatically generated"/>
+                                    <pic:cNvPicPr>
+                                      <a:picLocks noChangeAspect="1"/>
+                                    </pic:cNvPicPr>
+                                  </pic:nvPicPr>
+                                  <pic:blipFill>
+                                    <a:blip r:embed="rId12">
+                                      <a:extLst>
+                                        <a:ext uri="{28A0092B-C50C-407E-A947-70E740481C1C}">
+                                          <a14:useLocalDpi xmlns:a14="http://schemas.microsoft.com/office/drawing/2010/main" val="0"/>
+                                        </a:ext>
+                                      </a:extLst>
+                                    </a:blip>
+                                    <a:srcRect/>
+                                    <a:stretch>
+                                      <a:fillRect/>
+                                    </a:stretch>
+                                  </pic:blipFill>
+                                  <pic:spPr bwMode="auto">
+                                    <a:xfrm>
+                                      <a:off x="0" y="0"/>
+                                      <a:ext cx="853440" cy="853440"/>
+                                    </a:xfrm>
+                                    <a:prstGeom prst="rect">
+                                      <a:avLst/>
+                                    </a:prstGeom>
+                                    <a:noFill/>
+                                    <a:ln>
+                                      <a:noFill/>
+                                    </a:ln>
+                                  </pic:spPr>
+                                </pic:pic>
+                              </a:graphicData>
+                            </a:graphic>
+                          </wp:inline>
+                        </w:drawing>
+                      </w:r>
+                    </w:p>
+                    <w:p>
+                      <w:pPr>
+                        <w:pBdr>
+                          <w:top w:val="single" w:sz="4" w:space="1" w:color="auto"/>
+                          <w:between w:val="single" w:sz="4" w:space="1" w:color="auto"/>
+                        </w:pBdr>
+                        <w:jc w:val="center"/>
+                        <w:rPr>
+                          <w:rFonts w:ascii="Century Gothic" w:hAnsi="Century Gothic" w:cs="Times New Roman"/>
+                          <w:b/>
+                          <w:bCs/>
+                          <w:color w:val="000000" w:themeColor="text1"/>
+                          <w:sz w:val="24"/>
+                          <w:szCs w:val="24"/>
+                          <w14:shadow w14:blurRad="38100" w14:dist="19050" w14:dir="2700000" w14:sx="100000" w14:sy="100000" w14:kx="0" w14:ky="0" w14:algn="tl">
+                            <w14:schemeClr w14:val="dk1">
+                              <w14:alpha w14:val="60000"/>
+                            </w14:schemeClr>
+                          </w14:shadow>
+                          <w14:textOutline w14:w="0" w14:cap="flat" w14:cmpd="sng" w14:algn="ctr">
+                            <w14:noFill/>
+                            <w14:prstDash w14:val="solid"/>
+                            <w14:round/>
+                          </w14:textOutline>
+                        </w:rPr>
+                      </w:pPr>
+                      <w:r>
+                        <w:rPr>
+                          <w:rFonts w:ascii="Century Gothic" w:hAnsi="Century Gothic" w:cs="Times New Roman"/>
+                          <w:b/>
+                          <w:bCs/>
+                          <w:color w:val="000000" w:themeColor="text1"/>
+                          <w:sz w:val="24"/>
+                          <w:szCs w:val="24"/>
+                          <w14:shadow w14:blurRad="38100" w14:dist="19050" w14:dir="2700000" w14:sx="100000" w14:sy="100000" w14:kx="0" w14:ky="0" w14:algn="tl">
+                            <w14:schemeClr w14:val="dk1">
+                              <w14:alpha w14:val="60000"/>
+                            </w14:schemeClr>
+                          </w14:shadow>
+                          <w14:textOutline w14:w="0" w14:cap="flat" w14:cmpd="sng" w14:algn="ctr">
+                            <w14:noFill/>
+                            <w14:prstDash w14:val="solid"/>
+                            <w14:round/>
+                          </w14:textOutline>
+                        </w:rPr>
+                        <w:t>Δημήτριος Μπαλάφας</w:t>
+                      </w:r>
+                    </w:p>
+                    <w:p>
+                      <w:pPr>
+                        <w:pBdr>
+                          <w:top w:val="single" w:sz="4" w:space="1" w:color="auto"/>
+                          <w:between w:val="single" w:sz="4" w:space="1" w:color="auto"/>
+                        </w:pBdr>
+                        <w:jc w:val="center"/>
+                        <w:rPr>
+                          <w:rFonts w:ascii="Century Gothic" w:hAnsi="Century Gothic" w:cs="Times New Roman"/>
+                          <w:b/>
+                          <w:bCs/>
+                          <w:color w:val="000000" w:themeColor="text1"/>
+                          <w:sz w:val="24"/>
+                          <w:szCs w:val="24"/>
+                          <w14:shadow w14:blurRad="38100" w14:dist="19050" w14:dir="2700000" w14:sx="100000" w14:sy="100000" w14:kx="0" w14:ky="0" w14:algn="tl">
+                            <w14:schemeClr w14:val="dk1">
+                              <w14:alpha w14:val="60000"/>
+                            </w14:schemeClr>
+                          </w14:shadow>
+                          <w14:textOutline w14:w="0" w14:cap="flat" w14:cmpd="sng" w14:algn="ctr">
+                            <w14:noFill/>
+                            <w14:prstDash w14:val="solid"/>
+                            <w14:round/>
+                          </w14:textOutline>
+                        </w:rPr>
+                      </w:pPr>
+                    </w:p>
+                    <w:p>
+                      <w:pPr>
+                        <w:jc w:val="center"/>
+                        <w:rPr>
+                          <w:rFonts w:ascii="Century Gothic" w:hAnsi="Century Gothic" w:cs="Times New Roman"/>
+                          <w:color w:val="000000" w:themeColor="text1"/>
+                          <w:sz w:val="24"/>
+                          <w:szCs w:val="24"/>
+                          <w14:shadow w14:blurRad="38100" w14:dist="19050" w14:dir="2700000" w14:sx="100000" w14:sy="100000" w14:kx="0" w14:ky="0" w14:algn="tl">
+                            <w14:schemeClr w14:val="dk1">
+                              <w14:alpha w14:val="60000"/>
+                            </w14:schemeClr>
+                          </w14:shadow>
+                          <w14:textOutline w14:w="0" w14:cap="flat" w14:cmpd="sng" w14:algn="ctr">
+                            <w14:noFill/>
+                            <w14:prstDash w14:val="solid"/>
+                            <w14:round/>
+                          </w14:textOutline>
+                        </w:rPr>
+                      </w:pPr>
+                      <w:r>
+                        <w:rPr>
+                          <w:rFonts w:ascii="Century Gothic" w:hAnsi="Century Gothic" w:cs="Times New Roman"/>
+                          <w:color w:val="000000" w:themeColor="text1"/>
+                          <w:sz w:val="24"/>
+                          <w:szCs w:val="24"/>
+                          <w:lang w:val="en-US"/>
+                          <w14:shadow w14:blurRad="38100" w14:dist="19050" w14:dir="2700000" w14:sx="100000" w14:sy="100000" w14:kx="0" w14:ky="0" w14:algn="tl">
+                            <w14:schemeClr w14:val="dk1">
+                              <w14:alpha w14:val="60000"/>
+                            </w14:schemeClr>
+                          </w14:shadow>
+                          <w14:textOutline w14:w="0" w14:cap="flat" w14:cmpd="sng" w14:algn="ctr">
+                            <w14:noFill/>
+                            <w14:prstDash w14:val="solid"/>
+                            <w14:round/>
+                          </w14:textOutline>
+                        </w:rPr>
+                        <w:t>AM</w:t>
+                      </w:r>
+                      <w:r>
+                        <w:rPr>
+                          <w:rFonts w:ascii="Century Gothic" w:hAnsi="Century Gothic" w:cs="Times New Roman"/>
+                          <w:color w:val="000000" w:themeColor="text1"/>
+                          <w:sz w:val="24"/>
+                          <w:szCs w:val="24"/>
+                          <w14:shadow w14:blurRad="38100" w14:dist="19050" w14:dir="2700000" w14:sx="100000" w14:sy="100000" w14:kx="0" w14:ky="0" w14:algn="tl">
+                            <w14:schemeClr w14:val="dk1">
+                              <w14:alpha w14:val="60000"/>
+                            </w14:schemeClr>
+                          </w14:shadow>
+                          <w14:textOutline w14:w="0" w14:cap="flat" w14:cmpd="sng" w14:algn="ctr">
+                            <w14:noFill/>
+                            <w14:prstDash w14:val="solid"/>
+                            <w14:round/>
+                          </w14:textOutline>
+                        </w:rPr>
+                        <w:t xml:space="preserve"> : 1072499</w:t>
+                      </w:r>
+                    </w:p>
+                    <w:p>
+                      <w:pPr>
+                        <w:jc w:val="center"/>
+                        <w:rPr>
+                          <w:rFonts w:ascii="Century Gothic" w:hAnsi="Century Gothic" w:cs="Times New Roman"/>
+                          <w:color w:val="000000" w:themeColor="text1"/>
+                          <w:sz w:val="24"/>
+                          <w:szCs w:val="24"/>
+                          <w14:shadow w14:blurRad="38100" w14:dist="19050" w14:dir="2700000" w14:sx="100000" w14:sy="100000" w14:kx="0" w14:ky="0" w14:algn="tl">
+                            <w14:schemeClr w14:val="dk1">
+                              <w14:alpha w14:val="60000"/>
+                            </w14:schemeClr>
+                          </w14:shadow>
+                          <w14:textOutline w14:w="0" w14:cap="flat" w14:cmpd="sng" w14:algn="ctr">
+                            <w14:noFill/>
+                            <w14:prstDash w14:val="solid"/>
+                            <w14:round/>
+                          </w14:textOutline>
+                        </w:rPr>
+                      </w:pPr>
+                      <w:r>
+                        <w:rPr>
+                          <w:rFonts w:ascii="Century Gothic" w:hAnsi="Century Gothic" w:cs="Times New Roman"/>
+                          <w:color w:val="000000" w:themeColor="text1"/>
+                          <w:sz w:val="24"/>
+                          <w:szCs w:val="24"/>
+                          <w14:shadow w14:blurRad="38100" w14:dist="19050" w14:dir="2700000" w14:sx="100000" w14:sy="100000" w14:kx="0" w14:ky="0" w14:algn="tl">
+                            <w14:schemeClr w14:val="dk1">
+                              <w14:alpha w14:val="60000"/>
+                            </w14:schemeClr>
+                          </w14:shadow>
+                          <w14:textOutline w14:w="0" w14:cap="flat" w14:cmpd="sng" w14:algn="ctr">
+                            <w14:noFill/>
+                            <w14:prstDash w14:val="solid"/>
+                            <w14:round/>
+                          </w14:textOutline>
+                        </w:rPr>
+                        <w:t>Έτος : 4</w:t>
+                      </w:r>
+                      <w:r>
+                        <w:rPr>
+                          <w:rFonts w:ascii="Century Gothic" w:hAnsi="Century Gothic" w:cs="Times New Roman"/>
+                          <w:color w:val="000000" w:themeColor="text1"/>
+                          <w:sz w:val="24"/>
+                          <w:szCs w:val="24"/>
+                          <w:lang w:val="en-US"/>
+                          <w14:shadow w14:blurRad="38100" w14:dist="19050" w14:dir="2700000" w14:sx="100000" w14:sy="100000" w14:kx="0" w14:ky="0" w14:algn="tl">
+                            <w14:schemeClr w14:val="dk1">
+                              <w14:alpha w14:val="60000"/>
+                            </w14:schemeClr>
+                          </w14:shadow>
+                          <w14:textOutline w14:w="0" w14:cap="flat" w14:cmpd="sng" w14:algn="ctr">
+                            <w14:noFill/>
+                            <w14:prstDash w14:val="solid"/>
+                            <w14:round/>
+                          </w14:textOutline>
+                        </w:rPr>
+                        <w:t>o</w:t>
+                      </w:r>
+                    </w:p>
+                    <w:p>
+                      <w:pPr>
+                        <w:jc w:val="center"/>
+                        <w:rPr>
+                          <w:rFonts w:ascii="Century Gothic" w:hAnsi="Century Gothic" w:cs="Times New Roman"/>
+                          <w:color w:val="000000" w:themeColor="text1"/>
+                          <w:sz w:val="24"/>
+                          <w:szCs w:val="24"/>
+                          <w14:shadow w14:blurRad="38100" w14:dist="19050" w14:dir="2700000" w14:sx="100000" w14:sy="100000" w14:kx="0" w14:ky="0" w14:algn="tl">
+                            <w14:schemeClr w14:val="dk1">
+                              <w14:alpha w14:val="60000"/>
+                            </w14:schemeClr>
+                          </w14:shadow>
+                          <w14:textOutline w14:w="0" w14:cap="flat" w14:cmpd="sng" w14:algn="ctr">
+                            <w14:noFill/>
+                            <w14:prstDash w14:val="solid"/>
+                            <w14:round/>
+                          </w14:textOutline>
+                        </w:rPr>
+                      </w:pPr>
+                      <w:hyperlink r:id="rId14" w:history="1">
+                        <w:r>
+                          <w:rPr>
+                            <w:rStyle w:val="Hyperlink"/>
+                            <w:rFonts w:ascii="Century Gothic" w:hAnsi="Century Gothic" w:cs="Times New Roman"/>
+                            <w:sz w:val="24"/>
+                            <w:szCs w:val="24"/>
+                            <w:lang w:val="en-US"/>
+                          </w:rPr>
+                          <w:t>up</w:t>
+                        </w:r>
+                        <w:r>
+                          <w:rPr>
+                            <w:rStyle w:val="Hyperlink"/>
+                            <w:rFonts w:ascii="Century Gothic" w:hAnsi="Century Gothic" w:cs="Times New Roman"/>
+                            <w:sz w:val="24"/>
+                            <w:szCs w:val="24"/>
+                            <w14:shadow w14:blurRad="38100" w14:dist="19050" w14:dir="2700000" w14:sx="100000" w14:sy="100000" w14:kx="0" w14:ky="0" w14:algn="tl">
+                              <w14:schemeClr w14:val="dk1">
+                                <w14:alpha w14:val="60000"/>
+                              </w14:schemeClr>
+                            </w14:shadow>
+                            <w14:textOutline w14:w="0" w14:cap="flat" w14:cmpd="sng" w14:algn="ctr">
+                              <w14:noFill/>
+                              <w14:prstDash w14:val="solid"/>
+                              <w14:round/>
+                            </w14:textOutline>
+                          </w:rPr>
+                          <w:t>1072499@</w:t>
+                        </w:r>
+                        <w:r>
+                          <w:rPr>
+                            <w:rStyle w:val="Hyperlink"/>
+                            <w:rFonts w:ascii="Century Gothic" w:hAnsi="Century Gothic" w:cs="Times New Roman"/>
+                            <w:sz w:val="24"/>
+                            <w:szCs w:val="24"/>
+                            <w:lang w:val="en-US"/>
+                            <w14:shadow w14:blurRad="38100" w14:dist="19050" w14:dir="2700000" w14:sx="100000" w14:sy="100000" w14:kx="0" w14:ky="0" w14:algn="tl">
+                              <w14:schemeClr w14:val="dk1">
+                                <w14:alpha w14:val="60000"/>
+                              </w14:schemeClr>
+                            </w14:shadow>
+                            <w14:textOutline w14:w="0" w14:cap="flat" w14:cmpd="sng" w14:algn="ctr">
+                              <w14:noFill/>
+                              <w14:prstDash w14:val="solid"/>
+                              <w14:round/>
+                            </w14:textOutline>
+                          </w:rPr>
+                          <w:t>upnet</w:t>
+                        </w:r>
+                        <w:r>
+                          <w:rPr>
+                            <w:rStyle w:val="Hyperlink"/>
+                            <w:rFonts w:ascii="Century Gothic" w:hAnsi="Century Gothic" w:cs="Times New Roman"/>
+                            <w:sz w:val="24"/>
+                            <w:szCs w:val="24"/>
+                            <w14:shadow w14:blurRad="38100" w14:dist="19050" w14:dir="2700000" w14:sx="100000" w14:sy="100000" w14:kx="0" w14:ky="0" w14:algn="tl">
+                              <w14:schemeClr w14:val="dk1">
+                                <w14:alpha w14:val="60000"/>
+                              </w14:schemeClr>
+                            </w14:shadow>
+                            <w14:textOutline w14:w="0" w14:cap="flat" w14:cmpd="sng" w14:algn="ctr">
+                              <w14:noFill/>
+                              <w14:prstDash w14:val="solid"/>
+                              <w14:round/>
+                            </w14:textOutline>
+                          </w:rPr>
+                          <w:t>.</w:t>
+                        </w:r>
+                        <w:r>
+                          <w:rPr>
+                            <w:rStyle w:val="Hyperlink"/>
+                            <w:rFonts w:ascii="Century Gothic" w:hAnsi="Century Gothic" w:cs="Times New Roman"/>
+                            <w:sz w:val="24"/>
+                            <w:szCs w:val="24"/>
+                            <w:lang w:val="en-US"/>
+                            <w14:shadow w14:blurRad="38100" w14:dist="19050" w14:dir="2700000" w14:sx="100000" w14:sy="100000" w14:kx="0" w14:ky="0" w14:algn="tl">
+                              <w14:schemeClr w14:val="dk1">
+                                <w14:alpha w14:val="60000"/>
+                              </w14:schemeClr>
+                            </w14:shadow>
+                            <w14:textOutline w14:w="0" w14:cap="flat" w14:cmpd="sng" w14:algn="ctr">
+                              <w14:noFill/>
+                              <w14:prstDash w14:val="solid"/>
+                              <w14:round/>
+                            </w14:textOutline>
+                          </w:rPr>
+                          <w:t>gr</w:t>
+                        </w:r>
+                      </w:hyperlink>
+                    </w:p>
+                    <w:p>
+                      <w:pPr>
+                        <w:jc w:val="center"/>
+                        <w:rPr>
+                          <w:rFonts w:ascii="Century Gothic" w:hAnsi="Century Gothic"/>
+                        </w:rPr>
+                      </w:pPr>
+                    </w:p>
+                  </w:txbxContent>
+                </v:textbox>
+                <w10:wrap anchorx="margin"/>
+              </v:rect>
+            </w:pict>
+          </mc:Fallback>
+        </mc:AlternateContent>
+      </w:r>
+    </w:p>
+    <w:p>
+      <w:pPr>
+        <w:rPr>
+          <w:rFonts w:ascii="Century Gothic" w:hAnsi="Century Gothic"/>
+        </w:rPr>
+      </w:pPr>
+    </w:p>
+    <w:p>
+      <w:pPr>
+        <w:rPr>
+          <w:rFonts w:ascii="Century Gothic" w:hAnsi="Century Gothic"/>
+        </w:rPr>
+      </w:pPr>
+    </w:p>
+    <w:p>
+      <w:pPr>
+        <w:rPr>
+          <w:rFonts w:ascii="Century Gothic" w:hAnsi="Century Gothic"/>
+        </w:rPr>
+      </w:pPr>
+    </w:p>
+    <w:p>
+      <w:pPr>
+        <w:rPr>
+          <w:rFonts w:ascii="Century Gothic" w:hAnsi="Century Gothic"/>
+        </w:rPr>
+      </w:pPr>
+    </w:p>
+    <w:p>
+      <w:pPr>
+        <w:rPr>
+          <w:rFonts w:ascii="Century Gothic" w:hAnsi="Century Gothic"/>
+        </w:rPr>
+      </w:pPr>
+    </w:p>
+    <w:p>
+      <w:pPr>
+        <w:rPr>
+          <w:rFonts w:ascii="Century Gothic" w:hAnsi="Century Gothic"/>
+        </w:rPr>
+      </w:pPr>
+    </w:p>
+    <w:p>
+      <w:pPr>
+        <w:rPr>
+          <w:rFonts w:ascii="Century Gothic" w:hAnsi="Century Gothic"/>
+        </w:rPr>
+      </w:pPr>
+      <w:r>
+        <w:rPr>
+          <w:rFonts w:ascii="Century Gothic" w:hAnsi="Century Gothic"/>
+          <w:noProof/>
+        </w:rPr>
+        <mc:AlternateContent>
+          <mc:Choice Requires="wps">
+            <w:drawing>
+              <wp:anchor distT="0" distB="0" distL="114300" distR="114300" simplePos="0" relativeHeight="251675648" behindDoc="0" locked="0" layoutInCell="1" allowOverlap="1" wp14:anchorId="508D415A" wp14:editId="5610F88E">
+                <wp:simplePos x="0" y="0"/>
+                <wp:positionH relativeFrom="margin">
+                  <wp:align>left</wp:align>
+                </wp:positionH>
+                <wp:positionV relativeFrom="paragraph">
+                  <wp:posOffset>149860</wp:posOffset>
+                </wp:positionV>
+                <wp:extent cx="2346960" cy="2827020"/>
+                <wp:effectExtent l="0" t="0" r="15240" b="11430"/>
+                <wp:wrapNone/>
+                <wp:docPr id="11" name="Διάγραμμα ροής: Εναλλακτική διεργασία 17"/>
+                <wp:cNvGraphicFramePr/>
+                <a:graphic xmlns:a="http://schemas.openxmlformats.org/drawingml/2006/main">
+                  <a:graphicData uri="http://schemas.microsoft.com/office/word/2010/wordprocessingShape">
+                    <wps:wsp>
+                      <wps:cNvSpPr/>
+                      <wps:spPr>
+                        <a:xfrm>
+                          <a:off x="0" y="0"/>
+                          <a:ext cx="2346960" cy="2827020"/>
+                        </a:xfrm>
+                        <a:prstGeom prst="rect">
+                          <a:avLst/>
+                        </a:prstGeom>
+                        <a:solidFill>
+                          <a:schemeClr val="accent4">
+                            <a:lumMod val="40000"/>
+                            <a:lumOff val="60000"/>
+                          </a:schemeClr>
+                        </a:solidFill>
+                        <a:ln>
+                          <a:solidFill>
+                            <a:schemeClr val="accent4">
+                              <a:lumMod val="60000"/>
+                              <a:lumOff val="40000"/>
+                            </a:schemeClr>
+                          </a:solidFill>
+                        </a:ln>
+                      </wps:spPr>
+                      <wps:style>
+                        <a:lnRef idx="2">
+                          <a:schemeClr val="accent1">
+                            <a:shade val="50000"/>
+                          </a:schemeClr>
+                        </a:lnRef>
+                        <a:fillRef idx="1">
+                          <a:schemeClr val="accent1"/>
+                        </a:fillRef>
+                        <a:effectRef idx="0">
+                          <a:schemeClr val="accent1"/>
+                        </a:effectRef>
+                        <a:fontRef idx="minor">
+                          <a:schemeClr val="lt1"/>
+                        </a:fontRef>
+                      </wps:style>
+                      <wps:txbx>
+                        <w:txbxContent>
+                          <w:p>
+                            <w:pPr>
+                              <w:jc w:val="center"/>
+                              <w:rPr>
+                                <w:rFonts w:ascii="Times New Roman" w:hAnsi="Times New Roman" w:cs="Times New Roman"/>
+                                <w:i/>
+                                <w:iCs/>
+                                <w:color w:val="000000" w:themeColor="text1"/>
+                                <w:sz w:val="24"/>
+                                <w:szCs w:val="24"/>
+                                <w14:shadow w14:blurRad="38100" w14:dist="19050" w14:dir="2700000" w14:sx="100000" w14:sy="100000" w14:kx="0" w14:ky="0" w14:algn="tl">
+                                  <w14:schemeClr w14:val="dk1">
+                                    <w14:alpha w14:val="60000"/>
+                                  </w14:schemeClr>
+                                </w14:shadow>
+                                <w14:textOutline w14:w="0" w14:cap="flat" w14:cmpd="sng" w14:algn="ctr">
+                                  <w14:noFill/>
+                                  <w14:prstDash w14:val="solid"/>
+                                  <w14:round/>
+                                </w14:textOutline>
+                              </w:rPr>
+                            </w:pPr>
+                            <w:r>
+                              <w:rPr>
+                                <w:noProof/>
+                              </w:rPr>
+                              <w:drawing>
+                                <wp:inline distT="0" distB="0" distL="0" distR="0" wp14:anchorId="5863EA4F" wp14:editId="0C20C98B">
+                                  <wp:extent cx="889000" cy="776957"/>
+                                  <wp:effectExtent l="0" t="0" r="6350" b="4445"/>
+                                  <wp:docPr id="18" name="Picture 18" descr="Εικόνα που περιέχει κτίριο, υπαίθριος, άτομο&#10;&#10;Περιγραφή που δημιουργήθηκε αυτόματα"/>
+                                  <wp:cNvGraphicFramePr>
+                                    <a:graphicFrameLocks xmlns:a="http://schemas.openxmlformats.org/drawingml/2006/main" noChangeAspect="1"/>
+                                  </wp:cNvGraphicFramePr>
+                                  <a:graphic xmlns:a="http://schemas.openxmlformats.org/drawingml/2006/main">
+                                    <a:graphicData uri="http://schemas.openxmlformats.org/drawingml/2006/picture">
+                                      <pic:pic xmlns:pic="http://schemas.openxmlformats.org/drawingml/2006/picture">
+                                        <pic:nvPicPr>
+                                          <pic:cNvPr id="3" name="Εικόνα 3" descr="Εικόνα που περιέχει κτίριο, υπαίθριος, άτομο&#10;&#10;Περιγραφή που δημιουργήθηκε αυτόματα"/>
+                                          <pic:cNvPicPr>
+                                            <a:picLocks noChangeAspect="1" noChangeArrowheads="1"/>
+                                          </pic:cNvPicPr>
+                                        </pic:nvPicPr>
+                                        <pic:blipFill>
+                                          <a:blip r:embed="rId15">
+                                            <a:extLst>
+                                              <a:ext uri="{28A0092B-C50C-407E-A947-70E740481C1C}">
+                                                <a14:useLocalDpi xmlns:a14="http://schemas.microsoft.com/office/drawing/2010/main" val="0"/>
+                                              </a:ext>
+                                            </a:extLst>
+                                          </a:blip>
+                                          <a:srcRect/>
+                                          <a:stretch>
+                                            <a:fillRect/>
+                                          </a:stretch>
+                                        </pic:blipFill>
+                                        <pic:spPr bwMode="auto">
+                                          <a:xfrm>
+                                            <a:off x="0" y="0"/>
+                                            <a:ext cx="897353" cy="784257"/>
+                                          </a:xfrm>
+                                          <a:prstGeom prst="rect">
+                                            <a:avLst/>
+                                          </a:prstGeom>
+                                          <a:noFill/>
+                                          <a:ln>
+                                            <a:noFill/>
+                                          </a:ln>
+                                        </pic:spPr>
+                                      </pic:pic>
+                                    </a:graphicData>
+                                  </a:graphic>
+                                </wp:inline>
+                              </w:drawing>
+                            </w:r>
+                          </w:p>
+                          <w:p>
+                            <w:pPr>
+                              <w:pBdr>
+                                <w:top w:val="single" w:sz="4" w:space="1" w:color="auto"/>
+                                <w:between w:val="single" w:sz="4" w:space="1" w:color="auto"/>
+                              </w:pBdr>
+                              <w:jc w:val="center"/>
+                              <w:rPr>
+                                <w:rFonts w:ascii="Century Gothic" w:hAnsi="Century Gothic" w:cs="Times New Roman"/>
+                                <w:b/>
+                                <w:bCs/>
+                                <w:color w:val="000000" w:themeColor="text1"/>
+                                <w:sz w:val="24"/>
+                                <w:szCs w:val="24"/>
+                                <w14:shadow w14:blurRad="38100" w14:dist="19050" w14:dir="2700000" w14:sx="100000" w14:sy="100000" w14:kx="0" w14:ky="0" w14:algn="tl">
+                                  <w14:schemeClr w14:val="dk1">
+                                    <w14:alpha w14:val="60000"/>
+                                  </w14:schemeClr>
+                                </w14:shadow>
+                                <w14:textOutline w14:w="0" w14:cap="flat" w14:cmpd="sng" w14:algn="ctr">
+                                  <w14:noFill/>
+                                  <w14:prstDash w14:val="solid"/>
+                                  <w14:round/>
+                                </w14:textOutline>
+                              </w:rPr>
+                            </w:pPr>
+                            <w:r>
+                              <w:rPr>
+                                <w:rFonts w:ascii="Century Gothic" w:hAnsi="Century Gothic" w:cs="Times New Roman"/>
+                                <w:b/>
+                                <w:bCs/>
+                                <w:color w:val="000000" w:themeColor="text1"/>
+                                <w:sz w:val="24"/>
+                                <w:szCs w:val="24"/>
+                                <w14:shadow w14:blurRad="38100" w14:dist="19050" w14:dir="2700000" w14:sx="100000" w14:sy="100000" w14:kx="0" w14:ky="0" w14:algn="tl">
+                                  <w14:schemeClr w14:val="dk1">
+                                    <w14:alpha w14:val="60000"/>
+                                  </w14:schemeClr>
+                                </w14:shadow>
+                                <w14:textOutline w14:w="0" w14:cap="flat" w14:cmpd="sng" w14:algn="ctr">
+                                  <w14:noFill/>
+                                  <w14:prstDash w14:val="solid"/>
+                                  <w14:round/>
+                                </w14:textOutline>
+                              </w:rPr>
+                              <w:t>Θωμάς - Χρυσοβαλάντης Ταμβάκης</w:t>
+                            </w:r>
+                          </w:p>
+                          <w:p>
+                            <w:pPr>
+                              <w:pBdr>
+                                <w:top w:val="single" w:sz="4" w:space="1" w:color="auto"/>
+                                <w:between w:val="single" w:sz="4" w:space="1" w:color="auto"/>
+                              </w:pBdr>
+                              <w:rPr>
+                                <w:rFonts w:ascii="Century Gothic" w:hAnsi="Century Gothic" w:cs="Times New Roman"/>
+                                <w:b/>
+                                <w:bCs/>
+                                <w:color w:val="000000" w:themeColor="text1"/>
+                                <w:sz w:val="24"/>
+                                <w:szCs w:val="24"/>
+                                <w14:shadow w14:blurRad="38100" w14:dist="19050" w14:dir="2700000" w14:sx="100000" w14:sy="100000" w14:kx="0" w14:ky="0" w14:algn="tl">
+                                  <w14:schemeClr w14:val="dk1">
+                                    <w14:alpha w14:val="60000"/>
+                                  </w14:schemeClr>
+                                </w14:shadow>
+                                <w14:textOutline w14:w="0" w14:cap="flat" w14:cmpd="sng" w14:algn="ctr">
+                                  <w14:noFill/>
+                                  <w14:prstDash w14:val="solid"/>
+                                  <w14:round/>
+                                </w14:textOutline>
+                              </w:rPr>
+                            </w:pPr>
+                          </w:p>
+                          <w:p>
+                            <w:pPr>
+                              <w:jc w:val="center"/>
+                              <w:rPr>
+                                <w:rFonts w:ascii="Century Gothic" w:hAnsi="Century Gothic" w:cs="Times New Roman"/>
+                                <w:color w:val="000000" w:themeColor="text1"/>
+                                <w:sz w:val="24"/>
+                                <w:szCs w:val="24"/>
+                                <w14:shadow w14:blurRad="38100" w14:dist="19050" w14:dir="2700000" w14:sx="100000" w14:sy="100000" w14:kx="0" w14:ky="0" w14:algn="tl">
+                                  <w14:schemeClr w14:val="dk1">
+                                    <w14:alpha w14:val="60000"/>
+                                  </w14:schemeClr>
+                                </w14:shadow>
+                                <w14:textOutline w14:w="0" w14:cap="flat" w14:cmpd="sng" w14:algn="ctr">
+                                  <w14:noFill/>
+                                  <w14:prstDash w14:val="solid"/>
+                                  <w14:round/>
+                                </w14:textOutline>
+                              </w:rPr>
+                            </w:pPr>
+                            <w:r>
+                              <w:rPr>
+                                <w:rFonts w:ascii="Century Gothic" w:hAnsi="Century Gothic" w:cs="Times New Roman"/>
+                                <w:color w:val="000000" w:themeColor="text1"/>
+                                <w:sz w:val="24"/>
+                                <w:szCs w:val="24"/>
+                                <w:lang w:val="en-US"/>
+                                <w14:shadow w14:blurRad="38100" w14:dist="19050" w14:dir="2700000" w14:sx="100000" w14:sy="100000" w14:kx="0" w14:ky="0" w14:algn="tl">
+                                  <w14:schemeClr w14:val="dk1">
+                                    <w14:alpha w14:val="60000"/>
+                                  </w14:schemeClr>
+                                </w14:shadow>
+                                <w14:textOutline w14:w="0" w14:cap="flat" w14:cmpd="sng" w14:algn="ctr">
+                                  <w14:noFill/>
+                                  <w14:prstDash w14:val="solid"/>
+                                  <w14:round/>
+                                </w14:textOutline>
+                              </w:rPr>
+                              <w:t>AM</w:t>
+                            </w:r>
+                            <w:r>
+                              <w:rPr>
+                                <w:rFonts w:ascii="Century Gothic" w:hAnsi="Century Gothic" w:cs="Times New Roman"/>
+                                <w:color w:val="000000" w:themeColor="text1"/>
+                                <w:sz w:val="24"/>
+                                <w:szCs w:val="24"/>
+                                <w14:shadow w14:blurRad="38100" w14:dist="19050" w14:dir="2700000" w14:sx="100000" w14:sy="100000" w14:kx="0" w14:ky="0" w14:algn="tl">
+                                  <w14:schemeClr w14:val="dk1">
+                                    <w14:alpha w14:val="60000"/>
+                                  </w14:schemeClr>
+                                </w14:shadow>
+                                <w14:textOutline w14:w="0" w14:cap="flat" w14:cmpd="sng" w14:algn="ctr">
+                                  <w14:noFill/>
+                                  <w14:prstDash w14:val="solid"/>
+                                  <w14:round/>
+                                </w14:textOutline>
+                              </w:rPr>
+                              <w:t xml:space="preserve"> : 1072631</w:t>
+                            </w:r>
+                          </w:p>
+                          <w:p>
+                            <w:pPr>
+                              <w:jc w:val="center"/>
+                              <w:rPr>
+                                <w:rFonts w:ascii="Century Gothic" w:hAnsi="Century Gothic" w:cs="Times New Roman"/>
+                                <w:color w:val="000000" w:themeColor="text1"/>
+                                <w:sz w:val="24"/>
+                                <w:szCs w:val="24"/>
+                                <w14:shadow w14:blurRad="38100" w14:dist="19050" w14:dir="2700000" w14:sx="100000" w14:sy="100000" w14:kx="0" w14:ky="0" w14:algn="tl">
+                                  <w14:schemeClr w14:val="dk1">
+                                    <w14:alpha w14:val="60000"/>
+                                  </w14:schemeClr>
+                                </w14:shadow>
+                                <w14:textOutline w14:w="0" w14:cap="flat" w14:cmpd="sng" w14:algn="ctr">
+                                  <w14:noFill/>
+                                  <w14:prstDash w14:val="solid"/>
+                                  <w14:round/>
+                                </w14:textOutline>
+                              </w:rPr>
+                            </w:pPr>
+                            <w:r>
+                              <w:rPr>
+                                <w:rFonts w:ascii="Century Gothic" w:hAnsi="Century Gothic" w:cs="Times New Roman"/>
+                                <w:color w:val="000000" w:themeColor="text1"/>
+                                <w:sz w:val="24"/>
+                                <w:szCs w:val="24"/>
+                                <w14:shadow w14:blurRad="38100" w14:dist="19050" w14:dir="2700000" w14:sx="100000" w14:sy="100000" w14:kx="0" w14:ky="0" w14:algn="tl">
+                                  <w14:schemeClr w14:val="dk1">
+                                    <w14:alpha w14:val="60000"/>
+                                  </w14:schemeClr>
+                                </w14:shadow>
+                                <w14:textOutline w14:w="0" w14:cap="flat" w14:cmpd="sng" w14:algn="ctr">
+                                  <w14:noFill/>
+                                  <w14:prstDash w14:val="solid"/>
+                                  <w14:round/>
+                                </w14:textOutline>
+                              </w:rPr>
+                              <w:t>Έτος : 4</w:t>
+                            </w:r>
+                            <w:r>
+                              <w:rPr>
+                                <w:rFonts w:ascii="Century Gothic" w:hAnsi="Century Gothic" w:cs="Times New Roman"/>
+                                <w:color w:val="000000" w:themeColor="text1"/>
+                                <w:sz w:val="24"/>
+                                <w:szCs w:val="24"/>
+                                <w:lang w:val="en-US"/>
+                                <w14:shadow w14:blurRad="38100" w14:dist="19050" w14:dir="2700000" w14:sx="100000" w14:sy="100000" w14:kx="0" w14:ky="0" w14:algn="tl">
+                                  <w14:schemeClr w14:val="dk1">
+                                    <w14:alpha w14:val="60000"/>
+                                  </w14:schemeClr>
+                                </w14:shadow>
+                                <w14:textOutline w14:w="0" w14:cap="flat" w14:cmpd="sng" w14:algn="ctr">
+                                  <w14:noFill/>
+                                  <w14:prstDash w14:val="solid"/>
+                                  <w14:round/>
+                                </w14:textOutline>
+                              </w:rPr>
+                              <w:t>o</w:t>
+                            </w:r>
+                          </w:p>
+                          <w:p>
+                            <w:pPr>
+                              <w:jc w:val="center"/>
+                              <w:rPr>
+                                <w:rFonts w:ascii="Century Gothic" w:hAnsi="Century Gothic" w:cs="Times New Roman"/>
+                                <w:color w:val="000000" w:themeColor="text1"/>
+                                <w:sz w:val="24"/>
+                                <w:szCs w:val="24"/>
+                                <w:lang w:val="en-US"/>
+                                <w14:shadow w14:blurRad="38100" w14:dist="19050" w14:dir="2700000" w14:sx="100000" w14:sy="100000" w14:kx="0" w14:ky="0" w14:algn="tl">
+                                  <w14:schemeClr w14:val="dk1">
+                                    <w14:alpha w14:val="60000"/>
+                                  </w14:schemeClr>
+                                </w14:shadow>
+                                <w14:textOutline w14:w="0" w14:cap="flat" w14:cmpd="sng" w14:algn="ctr">
+                                  <w14:noFill/>
+                                  <w14:prstDash w14:val="solid"/>
+                                  <w14:round/>
+                                </w14:textOutline>
+                              </w:rPr>
+                            </w:pPr>
+                            <w:hyperlink r:id="rId16" w:history="1">
+                              <w:r>
+                                <w:rPr>
+                                  <w:rStyle w:val="Hyperlink"/>
+                                  <w:rFonts w:ascii="Century Gothic" w:hAnsi="Century Gothic" w:cs="Times New Roman"/>
+                                  <w:sz w:val="24"/>
+                                  <w:szCs w:val="24"/>
+                                  <w:lang w:val="en-US"/>
+                                  <w14:shadow w14:blurRad="38100" w14:dist="19050" w14:dir="2700000" w14:sx="100000" w14:sy="100000" w14:kx="0" w14:ky="0" w14:algn="tl">
+                                    <w14:schemeClr w14:val="dk1">
+                                      <w14:alpha w14:val="60000"/>
+                                    </w14:schemeClr>
+                                  </w14:shadow>
+                                  <w14:textOutline w14:w="0" w14:cap="flat" w14:cmpd="sng" w14:algn="ctr">
+                                    <w14:noFill/>
+                                    <w14:prstDash w14:val="solid"/>
+                                    <w14:round/>
+                                  </w14:textOutline>
+                                </w:rPr>
+                                <w:t>up1072631@upnet.gr</w:t>
+                              </w:r>
+                            </w:hyperlink>
+                          </w:p>
+                        </w:txbxContent>
+                      </wps:txbx>
+                      <wps:bodyPr rot="0" spcFirstLastPara="0" vertOverflow="clip" horzOverflow="clip" vert="horz" wrap="square" lIns="91440" tIns="45720" rIns="91440" bIns="45720" numCol="1" spcCol="0" rtlCol="0" fromWordArt="0" anchor="ctr" anchorCtr="0" forceAA="0" compatLnSpc="1">
+                        <a:prstTxWarp prst="textNoShape">
+                          <a:avLst/>
+                        </a:prstTxWarp>
+                        <a:noAutofit/>
+                      </wps:bodyPr>
+                    </wps:wsp>
+                  </a:graphicData>
+                </a:graphic>
+                <wp14:sizeRelH relativeFrom="margin">
+                  <wp14:pctWidth>0</wp14:pctWidth>
+                </wp14:sizeRelH>
+                <wp14:sizeRelV relativeFrom="margin">
+                  <wp14:pctHeight>0</wp14:pctHeight>
+                </wp14:sizeRelV>
+              </wp:anchor>
+            </w:drawing>
+          </mc:Choice>
+          <mc:Fallback>
+            <w:pict>
+              <v:rect w14:anchorId="508D415A" id="Διάγραμμα ροής: Εναλλακτική διεργασία 17" o:spid="_x0000_s1028" style="position:absolute;margin-left:0;margin-top:11.8pt;width:184.8pt;height:222.6pt;z-index:251675648;visibility:visible;mso-wrap-style:square;mso-width-percent:0;mso-height-percent:0;mso-wrap-distance-left:9pt;mso-wrap-distance-top:0;mso-wrap-distance-right:9pt;mso-wrap-distance-bottom:0;mso-position-horizontal:left;mso-position-horizontal-relative:margin;mso-position-vertical:absolute;mso-position-vertical-relative:text;mso-width-percent:0;mso-height-percent:0;mso-width-relative:margin;mso-height-relative:margin;v-text-anchor:middle" o:gfxdata="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" fillcolor="#ffe599 [1303]" strokecolor="#ffd966 [1943]" strokeweight="1pt">
+                <v:textbox>
+                  <w:txbxContent>
+                    <w:p>
+                      <w:pPr>
+                        <w:jc w:val="center"/>
+                        <w:rPr>
+                          <w:rFonts w:ascii="Times New Roman" w:hAnsi="Times New Roman" w:cs="Times New Roman"/>
+                          <w:i/>
+                          <w:iCs/>
+                          <w:color w:val="000000" w:themeColor="text1"/>
+                          <w:sz w:val="24"/>
+                          <w:szCs w:val="24"/>
+                          <w14:shadow w14:blurRad="38100" w14:dist="19050" w14:dir="2700000" w14:sx="100000" w14:sy="100000" w14:kx="0" w14:ky="0" w14:algn="tl">
+                            <w14:schemeClr w14:val="dk1">
+                              <w14:alpha w14:val="60000"/>
+                            </w14:schemeClr>
+                          </w14:shadow>
+                          <w14:textOutline w14:w="0" w14:cap="flat" w14:cmpd="sng" w14:algn="ctr">
+                            <w14:noFill/>
+                            <w14:prstDash w14:val="solid"/>
+                            <w14:round/>
+                          </w14:textOutline>
+                        </w:rPr>
+                      </w:pPr>
+                      <w:r>
+                        <w:rPr>
+                          <w:noProof/>
+                        </w:rPr>
+                        <w:drawing>
+                          <wp:inline distT="0" distB="0" distL="0" distR="0" wp14:anchorId="5863EA4F" wp14:editId="0C20C98B">
+                            <wp:extent cx="889000" cy="776957"/>
+                            <wp:effectExtent l="0" t="0" r="6350" b="4445"/>
+                            <wp:docPr id="18" name="Picture 18" descr="Εικόνα που περιέχει κτίριο, υπαίθριος, άτομο&#10;&#10;Περιγραφή που δημιουργήθηκε αυτόματα"/>
+                            <wp:cNvGraphicFramePr>
+                              <a:graphicFrameLocks xmlns:a="http://schemas.openxmlformats.org/drawingml/2006/main" noChangeAspect="1"/>
+                            </wp:cNvGraphicFramePr>
+                            <a:graphic xmlns:a="http://schemas.openxmlformats.org/drawingml/2006/main">
+                              <a:graphicData uri="http://schemas.openxmlformats.org/drawingml/2006/picture">
+                                <pic:pic xmlns:pic="http://schemas.openxmlformats.org/drawingml/2006/picture">
+                                  <pic:nvPicPr>
+                                    <pic:cNvPr id="3" name="Εικόνα 3" descr="Εικόνα που περιέχει κτίριο, υπαίθριος, άτομο&#10;&#10;Περιγραφή που δημιουργήθηκε αυτόματα"/>
+                                    <pic:cNvPicPr>
+                                      <a:picLocks noChangeAspect="1" noChangeArrowheads="1"/>
+                                    </pic:cNvPicPr>
+                                  </pic:nvPicPr>
+                                  <pic:blipFill>
+                                    <a:blip r:embed="rId15">
+                                      <a:extLst>
+                                        <a:ext uri="{28A0092B-C50C-407E-A947-70E740481C1C}">
+                                          <a14:useLocalDpi xmlns:a14="http://schemas.microsoft.com/office/drawing/2010/main" val="0"/>
+                                        </a:ext>
+                                      </a:extLst>
+                                    </a:blip>
+                                    <a:srcRect/>
+                                    <a:stretch>
+                                      <a:fillRect/>
+                                    </a:stretch>
+                                  </pic:blipFill>
+                                  <pic:spPr bwMode="auto">
+                                    <a:xfrm>
+                                      <a:off x="0" y="0"/>
+                                      <a:ext cx="897353" cy="784257"/>
+                                    </a:xfrm>
+                                    <a:prstGeom prst="rect">
+                                      <a:avLst/>
+                                    </a:prstGeom>
+                                    <a:noFill/>
+                                    <a:ln>
+                                      <a:noFill/>
+                                    </a:ln>
+                                  </pic:spPr>
+                                </pic:pic>
+                              </a:graphicData>
+                            </a:graphic>
+                          </wp:inline>
+                        </w:drawing>
+                      </w:r>
+                    </w:p>
+                    <w:p>
+                      <w:pPr>
+                        <w:pBdr>
+                          <w:top w:val="single" w:sz="4" w:space="1" w:color="auto"/>
+                          <w:between w:val="single" w:sz="4" w:space="1" w:color="auto"/>
+                        </w:pBdr>
+                        <w:jc w:val="center"/>
+                        <w:rPr>
+                          <w:rFonts w:ascii="Century Gothic" w:hAnsi="Century Gothic" w:cs="Times New Roman"/>
+                          <w:b/>
+                          <w:bCs/>
+                          <w:color w:val="000000" w:themeColor="text1"/>
+                          <w:sz w:val="24"/>
+                          <w:szCs w:val="24"/>
+                          <w14:shadow w14:blurRad="38100" w14:dist="19050" w14:dir="2700000" w14:sx="100000" w14:sy="100000" w14:kx="0" w14:ky="0" w14:algn="tl">
+                            <w14:schemeClr w14:val="dk1">
+                              <w14:alpha w14:val="60000"/>
+                            </w14:schemeClr>
+                          </w14:shadow>
+                          <w14:textOutline w14:w="0" w14:cap="flat" w14:cmpd="sng" w14:algn="ctr">
+                            <w14:noFill/>
+                            <w14:prstDash w14:val="solid"/>
+                            <w14:round/>
+                          </w14:textOutline>
+                        </w:rPr>
+                      </w:pPr>
+                      <w:r>
+                        <w:rPr>
+                          <w:rFonts w:ascii="Century Gothic" w:hAnsi="Century Gothic" w:cs="Times New Roman"/>
+                          <w:b/>
+                          <w:bCs/>
+                          <w:color w:val="000000" w:themeColor="text1"/>
+                          <w:sz w:val="24"/>
+                          <w:szCs w:val="24"/>
+                          <w14:shadow w14:blurRad="38100" w14:dist="19050" w14:dir="2700000" w14:sx="100000" w14:sy="100000" w14:kx="0" w14:ky="0" w14:algn="tl">
+                            <w14:schemeClr w14:val="dk1">
+                              <w14:alpha w14:val="60000"/>
+                            </w14:schemeClr>
+                          </w14:shadow>
+                          <w14:textOutline w14:w="0" w14:cap="flat" w14:cmpd="sng" w14:algn="ctr">
+                            <w14:noFill/>
+                            <w14:prstDash w14:val="solid"/>
+                            <w14:round/>
+                          </w14:textOutline>
+                        </w:rPr>
+                        <w:t>Θωμάς - Χρυσοβαλάντης Ταμβάκης</w:t>
+                      </w:r>
+                    </w:p>
+                    <w:p>
+                      <w:pPr>
+                        <w:pBdr>
+                          <w:top w:val="single" w:sz="4" w:space="1" w:color="auto"/>
+                          <w:between w:val="single" w:sz="4" w:space="1" w:color="auto"/>
+                        </w:pBdr>
+                        <w:rPr>
+                          <w:rFonts w:ascii="Century Gothic" w:hAnsi="Century Gothic" w:cs="Times New Roman"/>
+                          <w:b/>
+                          <w:bCs/>
+                          <w:color w:val="000000" w:themeColor="text1"/>
+                          <w:sz w:val="24"/>
+                          <w:szCs w:val="24"/>
+                          <w14:shadow w14:blurRad="38100" w14:dist="19050" w14:dir="2700000" w14:sx="100000" w14:sy="100000" w14:kx="0" w14:ky="0" w14:algn="tl">
+                            <w14:schemeClr w14:val="dk1">
+                              <w14:alpha w14:val="60000"/>
+                            </w14:schemeClr>
+                          </w14:shadow>
+                          <w14:textOutline w14:w="0" w14:cap="flat" w14:cmpd="sng" w14:algn="ctr">
+                            <w14:noFill/>
+                            <w14:prstDash w14:val="solid"/>
+                            <w14:round/>
+                          </w14:textOutline>
+                        </w:rPr>
+                      </w:pPr>
+                    </w:p>
+                    <w:p>
+                      <w:pPr>
+                        <w:jc w:val="center"/>
+                        <w:rPr>
+                          <w:rFonts w:ascii="Century Gothic" w:hAnsi="Century Gothic" w:cs="Times New Roman"/>
+                          <w:color w:val="000000" w:themeColor="text1"/>
+                          <w:sz w:val="24"/>
+                          <w:szCs w:val="24"/>
+                          <w14:shadow w14:blurRad="38100" w14:dist="19050" w14:dir="2700000" w14:sx="100000" w14:sy="100000" w14:kx="0" w14:ky="0" w14:algn="tl">
+                            <w14:schemeClr w14:val="dk1">
+                              <w14:alpha w14:val="60000"/>
+                            </w14:schemeClr>
+                          </w14:shadow>
+                          <w14:textOutline w14:w="0" w14:cap="flat" w14:cmpd="sng" w14:algn="ctr">
+                            <w14:noFill/>
+                            <w14:prstDash w14:val="solid"/>
+                            <w14:round/>
+                          </w14:textOutline>
+                        </w:rPr>
+                      </w:pPr>
+                      <w:r>
+                        <w:rPr>
+                          <w:rFonts w:ascii="Century Gothic" w:hAnsi="Century Gothic" w:cs="Times New Roman"/>
+                          <w:color w:val="000000" w:themeColor="text1"/>
+                          <w:sz w:val="24"/>
+                          <w:szCs w:val="24"/>
+                          <w:lang w:val="en-US"/>
+                          <w14:shadow w14:blurRad="38100" w14:dist="19050" w14:dir="2700000" w14:sx="100000" w14:sy="100000" w14:kx="0" w14:ky="0" w14:algn="tl">
+                            <w14:schemeClr w14:val="dk1">
+                              <w14:alpha w14:val="60000"/>
+                            </w14:schemeClr>
+                          </w14:shadow>
+                          <w14:textOutline w14:w="0" w14:cap="flat" w14:cmpd="sng" w14:algn="ctr">
+                            <w14:noFill/>
+                            <w14:prstDash w14:val="solid"/>
+                            <w14:round/>
+                          </w14:textOutline>
+                        </w:rPr>
+                        <w:t>AM</w:t>
+                      </w:r>
+                      <w:r>
+                        <w:rPr>
+                          <w:rFonts w:ascii="Century Gothic" w:hAnsi="Century Gothic" w:cs="Times New Roman"/>
+                          <w:color w:val="000000" w:themeColor="text1"/>
+                          <w:sz w:val="24"/>
+                          <w:szCs w:val="24"/>
+                          <w14:shadow w14:blurRad="38100" w14:dist="19050" w14:dir="2700000" w14:sx="100000" w14:sy="100000" w14:kx="0" w14:ky="0" w14:algn="tl">
+                            <w14:schemeClr w14:val="dk1">
+                              <w14:alpha w14:val="60000"/>
+                            </w14:schemeClr>
+                          </w14:shadow>
+                          <w14:textOutline w14:w="0" w14:cap="flat" w14:cmpd="sng" w14:algn="ctr">
+                            <w14:noFill/>
+                            <w14:prstDash w14:val="solid"/>
+                            <w14:round/>
+                          </w14:textOutline>
+                        </w:rPr>
+                        <w:t xml:space="preserve"> : 1072631</w:t>
+                      </w:r>
+                    </w:p>
+                    <w:p>
+                      <w:pPr>
+                        <w:jc w:val="center"/>
+                        <w:rPr>
+                          <w:rFonts w:ascii="Century Gothic" w:hAnsi="Century Gothic" w:cs="Times New Roman"/>
+                          <w:color w:val="000000" w:themeColor="text1"/>
+                          <w:sz w:val="24"/>
+                          <w:szCs w:val="24"/>
+                          <w14:shadow w14:blurRad="38100" w14:dist="19050" w14:dir="2700000" w14:sx="100000" w14:sy="100000" w14:kx="0" w14:ky="0" w14:algn="tl">
+                            <w14:schemeClr w14:val="dk1">
+                              <w14:alpha w14:val="60000"/>
+                            </w14:schemeClr>
+                          </w14:shadow>
+                          <w14:textOutline w14:w="0" w14:cap="flat" w14:cmpd="sng" w14:algn="ctr">
+                            <w14:noFill/>
+                            <w14:prstDash w14:val="solid"/>
+                            <w14:round/>
+                          </w14:textOutline>
+                        </w:rPr>
+                      </w:pPr>
+                      <w:r>
+                        <w:rPr>
+                          <w:rFonts w:ascii="Century Gothic" w:hAnsi="Century Gothic" w:cs="Times New Roman"/>
+                          <w:color w:val="000000" w:themeColor="text1"/>
+                          <w:sz w:val="24"/>
+                          <w:szCs w:val="24"/>
+                          <w14:shadow w14:blurRad="38100" w14:dist="19050" w14:dir="2700000" w14:sx="100000" w14:sy="100000" w14:kx="0" w14:ky="0" w14:algn="tl">
+                            <w14:schemeClr w14:val="dk1">
+                              <w14:alpha w14:val="60000"/>
+                            </w14:schemeClr>
+                          </w14:shadow>
+                          <w14:textOutline w14:w="0" w14:cap="flat" w14:cmpd="sng" w14:algn="ctr">
+                            <w14:noFill/>
+                            <w14:prstDash w14:val="solid"/>
+                            <w14:round/>
+                          </w14:textOutline>
+                        </w:rPr>
+                        <w:t>Έτος : 4</w:t>
+                      </w:r>
+                      <w:r>
+                        <w:rPr>
+                          <w:rFonts w:ascii="Century Gothic" w:hAnsi="Century Gothic" w:cs="Times New Roman"/>
+                          <w:color w:val="000000" w:themeColor="text1"/>
+                          <w:sz w:val="24"/>
+                          <w:szCs w:val="24"/>
+                          <w:lang w:val="en-US"/>
+                          <w14:shadow w14:blurRad="38100" w14:dist="19050" w14:dir="2700000" w14:sx="100000" w14:sy="100000" w14:kx="0" w14:ky="0" w14:algn="tl">
+                            <w14:schemeClr w14:val="dk1">
+                              <w14:alpha w14:val="60000"/>
+                            </w14:schemeClr>
+                          </w14:shadow>
+                          <w14:textOutline w14:w="0" w14:cap="flat" w14:cmpd="sng" w14:algn="ctr">
+                            <w14:noFill/>
+                            <w14:prstDash w14:val="solid"/>
+                            <w14:round/>
+                          </w14:textOutline>
+                        </w:rPr>
+                        <w:t>o</w:t>
+                      </w:r>
+                    </w:p>
+                    <w:p>
+                      <w:pPr>
+                        <w:jc w:val="center"/>
+                        <w:rPr>
+                          <w:rFonts w:ascii="Century Gothic" w:hAnsi="Century Gothic" w:cs="Times New Roman"/>
+                          <w:color w:val="000000" w:themeColor="text1"/>
+                          <w:sz w:val="24"/>
+                          <w:szCs w:val="24"/>
+                          <w:lang w:val="en-US"/>
+                          <w14:shadow w14:blurRad="38100" w14:dist="19050" w14:dir="2700000" w14:sx="100000" w14:sy="100000" w14:kx="0" w14:ky="0" w14:algn="tl">
+                            <w14:schemeClr w14:val="dk1">
+                              <w14:alpha w14:val="60000"/>
+                            </w14:schemeClr>
+                          </w14:shadow>
+                          <w14:textOutline w14:w="0" w14:cap="flat" w14:cmpd="sng" w14:algn="ctr">
+                            <w14:noFill/>
+                            <w14:prstDash w14:val="solid"/>
+                            <w14:round/>
+                          </w14:textOutline>
+                        </w:rPr>
+                      </w:pPr>
+                      <w:hyperlink r:id="rId17" w:history="1">
+                        <w:r>
+                          <w:rPr>
+                            <w:rStyle w:val="Hyperlink"/>
+                            <w:rFonts w:ascii="Century Gothic" w:hAnsi="Century Gothic" w:cs="Times New Roman"/>
+                            <w:sz w:val="24"/>
+                            <w:szCs w:val="24"/>
+                            <w:lang w:val="en-US"/>
+                            <w14:shadow w14:blurRad="38100" w14:dist="19050" w14:dir="2700000" w14:sx="100000" w14:sy="100000" w14:kx="0" w14:ky="0" w14:algn="tl">
+                              <w14:schemeClr w14:val="dk1">
+                                <w14:alpha w14:val="60000"/>
+                              </w14:schemeClr>
+                            </w14:shadow>
+                            <w14:textOutline w14:w="0" w14:cap="flat" w14:cmpd="sng" w14:algn="ctr">
+                              <w14:noFill/>
+                              <w14:prstDash w14:val="solid"/>
+                              <w14:round/>
+                            </w14:textOutline>
+                          </w:rPr>
+                          <w:t>up1072631@upnet.gr</w:t>
+                        </w:r>
+                      </w:hyperlink>
+                    </w:p>
+                  </w:txbxContent>
+                </v:textbox>
+                <w10:wrap anchorx="margin"/>
+              </v:rect>
+            </w:pict>
+          </mc:Fallback>
+        </mc:AlternateContent>
+      </w:r>
+    </w:p>
+    <w:p>
+      <w:pPr>
+        <w:rPr>
+          <w:rFonts w:ascii="Century Gothic" w:hAnsi="Century Gothic"/>
+        </w:rPr>
+      </w:pPr>
+    </w:p>
+    <w:p>
+      <w:pPr>
+        <w:rPr>
+          <w:rFonts w:ascii="Century Gothic" w:hAnsi="Century Gothic"/>
+        </w:rPr>
+      </w:pPr>
+    </w:p>
+    <w:p>
+      <w:pPr>
+        <w:rPr>
+          <w:rFonts w:ascii="Century Gothic" w:hAnsi="Century Gothic"/>
+        </w:rPr>
+      </w:pPr>
+    </w:p>
+    <w:p>
+      <w:pPr>
+        <w:rPr>
+          <w:rFonts w:ascii="Century Gothic" w:hAnsi="Century Gothic"/>
+        </w:rPr>
+      </w:pPr>
+    </w:p>
+    <w:p>
+      <w:pPr>
+        <w:rPr>
+          <w:rFonts w:ascii="Century Gothic" w:hAnsi="Century Gothic"/>
+        </w:rPr>
+      </w:pPr>
+    </w:p>
+    <w:p>
+      <w:pPr>
+        <w:rPr>
+          <w:rFonts w:ascii="Century Gothic" w:hAnsi="Century Gothic"/>
+        </w:rPr>
+      </w:pPr>
+    </w:p>
+    <w:p>
+      <w:pPr>
+        <w:rPr>
+          <w:rFonts w:ascii="Century Gothic" w:hAnsi="Century Gothic"/>
+        </w:rPr>
+      </w:pPr>
+    </w:p>
+    <w:p/>
+    <w:p/>
+    <w:p>
+      <w:pPr>
+        <w:rPr>
+          <w:rFonts w:ascii="Century Gothic" w:hAnsi="Century Gothic" w:cstheme="majorHAnsi"/>
+          <w:sz w:val="36"/>
+          <w:szCs w:val="36"/>
+        </w:rPr>
+      </w:pPr>
+    </w:p>
+    <w:p>
+      <w:pPr>
+        <w:rPr>
+          <w:rFonts w:ascii="Century Gothic" w:hAnsi="Century Gothic" w:cstheme="majorHAnsi"/>
+          <w:b/>
+          <w:bCs/>
+          <w:sz w:val="36"/>
+          <w:szCs w:val="36"/>
+        </w:rPr>
+      </w:pPr>
+      <w:bookmarkStart w:id="1" w:name="ΑρχικήΠεριγραφή"/>
+      <w:bookmarkEnd w:id="1"/>
+      <w:r>
+        <w:rPr>
+          <w:rFonts w:ascii="Century Gothic" w:hAnsi="Century Gothic" w:cstheme="majorHAnsi"/>
+          <w:b/>
+          <w:bCs/>
+          <w:sz w:val="36"/>
+          <w:szCs w:val="36"/>
+        </w:rPr>
         <w:lastRenderedPageBreak/>
         <w:t>Αρχική περιγραφή του έργου</w:t>
       </w:r>
@@ -636,8 +3294,8 @@
           <w:szCs w:val="36"/>
         </w:rPr>
       </w:pPr>
-      <w:bookmarkStart w:id="1" w:name="ΕπιλογήΟνόματος"/>
-      <w:bookmarkEnd w:id="1"/>
+      <w:bookmarkStart w:id="2" w:name="ΕπιλογήΟνόματος"/>
+      <w:bookmarkEnd w:id="2"/>
       <w:r>
         <w:rPr>
           <w:rFonts w:ascii="Century Gothic" w:hAnsi="Century Gothic" w:cstheme="majorHAnsi"/>
@@ -793,8 +3451,8 @@
           <w:szCs w:val="36"/>
         </w:rPr>
       </w:pPr>
-      <w:bookmarkStart w:id="2" w:name="ΕπιλογήΒασικώνΣτοιχείων"/>
-      <w:bookmarkEnd w:id="2"/>
+      <w:bookmarkStart w:id="3" w:name="ΕπιλογήΒασικώνΣτοιχείων"/>
+      <w:bookmarkEnd w:id="3"/>
       <w:r>
         <w:rPr>
           <w:rFonts w:ascii="Century Gothic" w:hAnsi="Century Gothic" w:cstheme="majorHAnsi"/>
@@ -885,7 +3543,7 @@
                     </pic:cNvPicPr>
                   </pic:nvPicPr>
                   <pic:blipFill>
-                    <a:blip r:embed="rId9">
+                    <a:blip r:embed="rId18">
                       <a:extLst>
                         <a:ext uri="{28A0092B-C50C-407E-A947-70E740481C1C}">
                           <a14:useLocalDpi xmlns:a14="http://schemas.microsoft.com/office/drawing/2010/main" val="0"/>
@@ -977,7 +3635,7 @@
                     </pic:cNvPicPr>
                   </pic:nvPicPr>
                   <pic:blipFill>
-                    <a:blip r:embed="rId10">
+                    <a:blip r:embed="rId19">
                       <a:extLst>
                         <a:ext uri="{28A0092B-C50C-407E-A947-70E740481C1C}">
                           <a14:useLocalDpi xmlns:a14="http://schemas.microsoft.com/office/drawing/2010/main" val="0"/>
@@ -1066,7 +3724,7 @@
                     </pic:cNvPicPr>
                   </pic:nvPicPr>
                   <pic:blipFill>
-                    <a:blip r:embed="rId11">
+                    <a:blip r:embed="rId20">
                       <a:extLst>
                         <a:ext uri="{28A0092B-C50C-407E-A947-70E740481C1C}">
                           <a14:useLocalDpi xmlns:a14="http://schemas.microsoft.com/office/drawing/2010/main" val="0"/>
@@ -1357,7 +4015,7 @@
                     <pic:cNvPicPr/>
                   </pic:nvPicPr>
                   <pic:blipFill>
-                    <a:blip r:embed="rId12"/>
+                    <a:blip r:embed="rId21"/>
                     <a:stretch>
                       <a:fillRect/>
                     </a:stretch>
@@ -1397,8 +4055,8 @@
           <w:szCs w:val="36"/>
         </w:rPr>
       </w:pPr>
-      <w:bookmarkStart w:id="3" w:name="MockupsScreen"/>
-      <w:bookmarkEnd w:id="3"/>
+      <w:bookmarkStart w:id="4" w:name="MockupsScreen"/>
+      <w:bookmarkEnd w:id="4"/>
       <w:r>
         <w:rPr>
           <w:rFonts w:ascii="Century Gothic" w:hAnsi="Century Gothic" w:cstheme="majorHAnsi"/>
@@ -1478,7 +4136,7 @@
                     <pic:cNvPicPr/>
                   </pic:nvPicPr>
                   <pic:blipFill>
-                    <a:blip r:embed="rId13" cstate="print">
+                    <a:blip r:embed="rId22" cstate="print">
                       <a:extLst>
                         <a:ext uri="{28A0092B-C50C-407E-A947-70E740481C1C}">
                           <a14:useLocalDpi xmlns:a14="http://schemas.microsoft.com/office/drawing/2010/main" val="0"/>
@@ -1657,7 +4315,7 @@
                     <pic:cNvPicPr/>
                   </pic:nvPicPr>
                   <pic:blipFill>
-                    <a:blip r:embed="rId14" cstate="print">
+                    <a:blip r:embed="rId23" cstate="print">
                       <a:extLst>
                         <a:ext uri="{28A0092B-C50C-407E-A947-70E740481C1C}">
                           <a14:useLocalDpi xmlns:a14="http://schemas.microsoft.com/office/drawing/2010/main" val="0"/>
@@ -1817,7 +4475,7 @@
                     <pic:cNvPicPr/>
                   </pic:nvPicPr>
                   <pic:blipFill>
-                    <a:blip r:embed="rId15" cstate="print">
+                    <a:blip r:embed="rId24" cstate="print">
                       <a:extLst>
                         <a:ext uri="{28A0092B-C50C-407E-A947-70E740481C1C}">
                           <a14:useLocalDpi xmlns:a14="http://schemas.microsoft.com/office/drawing/2010/main" val="0"/>
@@ -2077,7 +4735,7 @@
                     <pic:cNvPicPr/>
                   </pic:nvPicPr>
                   <pic:blipFill>
-                    <a:blip r:embed="rId16" cstate="print">
+                    <a:blip r:embed="rId25" cstate="print">
                       <a:extLst>
                         <a:ext uri="{28A0092B-C50C-407E-A947-70E740481C1C}">
                           <a14:useLocalDpi xmlns:a14="http://schemas.microsoft.com/office/drawing/2010/main" val="0"/>
@@ -2286,7 +4944,7 @@
                     <pic:cNvPicPr/>
                   </pic:nvPicPr>
                   <pic:blipFill>
-                    <a:blip r:embed="rId17">
+                    <a:blip r:embed="rId26">
                       <a:extLst>
                         <a:ext uri="{28A0092B-C50C-407E-A947-70E740481C1C}">
                           <a14:useLocalDpi xmlns:a14="http://schemas.microsoft.com/office/drawing/2010/main" val="0"/>
@@ -2526,7 +5184,7 @@
                     <pic:cNvPicPr/>
                   </pic:nvPicPr>
                   <pic:blipFill>
-                    <a:blip r:embed="rId18">
+                    <a:blip r:embed="rId27">
                       <a:extLst>
                         <a:ext uri="{28A0092B-C50C-407E-A947-70E740481C1C}">
                           <a14:useLocalDpi xmlns:a14="http://schemas.microsoft.com/office/drawing/2010/main" val="0"/>
@@ -2685,7 +5343,7 @@
                     <pic:cNvPicPr/>
                   </pic:nvPicPr>
                   <pic:blipFill>
-                    <a:blip r:embed="rId19">
+                    <a:blip r:embed="rId28">
                       <a:extLst>
                         <a:ext uri="{28A0092B-C50C-407E-A947-70E740481C1C}">
                           <a14:useLocalDpi xmlns:a14="http://schemas.microsoft.com/office/drawing/2010/main" val="0"/>
@@ -2874,7 +5532,7 @@
                     <pic:cNvPicPr/>
                   </pic:nvPicPr>
                   <pic:blipFill>
-                    <a:blip r:embed="rId20" cstate="print">
+                    <a:blip r:embed="rId29" cstate="print">
                       <a:extLst>
                         <a:ext uri="{28A0092B-C50C-407E-A947-70E740481C1C}">
                           <a14:useLocalDpi xmlns:a14="http://schemas.microsoft.com/office/drawing/2010/main" val="0"/>
@@ -3079,7 +5737,7 @@
                     <pic:cNvPicPr/>
                   </pic:nvPicPr>
                   <pic:blipFill>
-                    <a:blip r:embed="rId21" cstate="print">
+                    <a:blip r:embed="rId30" cstate="print">
                       <a:extLst>
                         <a:ext uri="{28A0092B-C50C-407E-A947-70E740481C1C}">
                           <a14:useLocalDpi xmlns:a14="http://schemas.microsoft.com/office/drawing/2010/main" val="0"/>
@@ -3322,7 +5980,7 @@
                     <pic:cNvPicPr/>
                   </pic:nvPicPr>
                   <pic:blipFill>
-                    <a:blip r:embed="rId22" cstate="print">
+                    <a:blip r:embed="rId31" cstate="print">
                       <a:extLst>
                         <a:ext uri="{28A0092B-C50C-407E-A947-70E740481C1C}">
                           <a14:useLocalDpi xmlns:a14="http://schemas.microsoft.com/office/drawing/2010/main" val="0"/>
@@ -3507,7 +6165,7 @@
                     <pic:cNvPicPr/>
                   </pic:nvPicPr>
                   <pic:blipFill>
-                    <a:blip r:embed="rId23">
+                    <a:blip r:embed="rId32">
                       <a:extLst>
                         <a:ext uri="{28A0092B-C50C-407E-A947-70E740481C1C}">
                           <a14:useLocalDpi xmlns:a14="http://schemas.microsoft.com/office/drawing/2010/main" val="0"/>

</xml_diff>